<commit_message>
1.16.5 - Document template updated
</commit_message>
<xml_diff>
--- a/document_templates/contract_template.docx
+++ b/document_templates/contract_template.docx
@@ -1182,7 +1182,7 @@
           <w:rFonts w:cs="Arial"/>
           <w:sz w:val="22"/>
           <w:szCs w:val="22"/>
-          <w:lang w:val="pt-PT"/>
+          <w:lang w:val="en-US" w:eastAsia="pt-PT"/>
         </w:rPr>
       </w:pPr>
       <w:r>
@@ -1199,19 +1199,116 @@
           <w:rFonts w:cs="Arial"/>
           <w:sz w:val="22"/>
           <w:szCs w:val="22"/>
-          <w:lang w:val="pt-PT"/>
-        </w:rPr>
-        <w:t xml:space="preserve">N.º identificador de pagamento automático: </w:t>
-      </w:r>
-      <w:r>
-        <w:rPr>
-          <w:rFonts w:cs="Arial"/>
-          <w:sz w:val="22"/>
-          <w:szCs w:val="22"/>
-          <w:highlight w:val="yellow"/>
-          <w:lang w:val="pt-PT"/>
-        </w:rPr>
-        <w:t>XXXX</w:t>
+          <w:lang w:val="en-US"/>
+        </w:rPr>
+        <w:t xml:space="preserve">N.º </w:t>
+      </w:r>
+      <w:proofErr w:type="spellStart"/>
+      <w:r>
+        <w:rPr>
+          <w:rFonts w:cs="Arial"/>
+          <w:sz w:val="22"/>
+          <w:szCs w:val="22"/>
+          <w:lang w:val="en-US"/>
+        </w:rPr>
+        <w:t>identificador</w:t>
+      </w:r>
+      <w:proofErr w:type="spellEnd"/>
+      <w:r>
+        <w:rPr>
+          <w:rFonts w:cs="Arial"/>
+          <w:sz w:val="22"/>
+          <w:szCs w:val="22"/>
+          <w:lang w:val="en-US"/>
+        </w:rPr>
+        <w:t xml:space="preserve"> de </w:t>
+      </w:r>
+      <w:proofErr w:type="spellStart"/>
+      <w:r>
+        <w:rPr>
+          <w:rFonts w:cs="Arial"/>
+          <w:sz w:val="22"/>
+          <w:szCs w:val="22"/>
+          <w:lang w:val="en-US"/>
+        </w:rPr>
+        <w:t>pagamento</w:t>
+      </w:r>
+      <w:proofErr w:type="spellEnd"/>
+      <w:r>
+        <w:rPr>
+          <w:rFonts w:cs="Arial"/>
+          <w:sz w:val="22"/>
+          <w:szCs w:val="22"/>
+          <w:lang w:val="en-US"/>
+        </w:rPr>
+        <w:t xml:space="preserve"> </w:t>
+      </w:r>
+      <w:proofErr w:type="spellStart"/>
+      <w:r>
+        <w:rPr>
+          <w:rFonts w:cs="Arial"/>
+          <w:sz w:val="22"/>
+          <w:szCs w:val="22"/>
+          <w:lang w:val="en-US"/>
+        </w:rPr>
+        <w:t>automático</w:t>
+      </w:r>
+      <w:proofErr w:type="spellEnd"/>
+      <w:r>
+        <w:rPr>
+          <w:rFonts w:cs="Arial"/>
+          <w:sz w:val="22"/>
+          <w:szCs w:val="22"/>
+          <w:lang w:val="en-US"/>
+        </w:rPr>
+        <w:t>:</w:t>
+      </w:r>
+      <w:r>
+        <w:rPr>
+          <w:rFonts w:cs="Arial"/>
+          <w:sz w:val="22"/>
+          <w:szCs w:val="22"/>
+          <w:lang w:val="en-US" w:eastAsia="pt-PT"/>
+        </w:rPr>
+        <w:t xml:space="preserve"> </w:t>
+      </w:r>
+      <w:r>
+        <w:rPr>
+          <w:rFonts w:cs="Arial"/>
+          <w:sz w:val="22"/>
+          <w:szCs w:val="22"/>
+          <w:lang w:val="en-US" w:eastAsia="pt-PT"/>
+        </w:rPr>
+        <w:t xml:space="preserve">{{ </w:t>
+      </w:r>
+      <w:proofErr w:type="spellStart"/>
+      <w:r>
+        <w:rPr>
+          <w:rFonts w:cs="Arial"/>
+          <w:sz w:val="22"/>
+          <w:szCs w:val="22"/>
+          <w:lang w:val="en-US" w:eastAsia="pt-PT"/>
+        </w:rPr>
+        <w:t>booking.vehicle.viaverde_id</w:t>
+      </w:r>
+      <w:proofErr w:type="spellEnd"/>
+      <w:r>
+        <w:rPr>
+          <w:rFonts w:cs="Arial"/>
+          <w:sz w:val="22"/>
+          <w:szCs w:val="22"/>
+          <w:lang w:val="en-US" w:eastAsia="pt-PT"/>
+        </w:rPr>
+        <w:t xml:space="preserve"> </w:t>
+      </w:r>
+      <w:r>
+        <w:rPr>
+          <w:rFonts w:cs="Arial"/>
+          <w:sz w:val="22"/>
+          <w:szCs w:val="22"/>
+          <w:lang w:val="en-US" w:eastAsia="pt-PT"/>
+        </w:rPr>
+        <w:t>}}</w:t>
       </w:r>
     </w:p>
     <w:p>
@@ -1242,25 +1339,61 @@
           <w:sz w:val="22"/>
           <w:szCs w:val="22"/>
         </w:rPr>
-        <w:t xml:space="preserve">: </w:t>
-      </w:r>
-      <w:r>
-        <w:rPr>
-          <w:rFonts w:cs="Arial"/>
-          <w:sz w:val="22"/>
-          <w:szCs w:val="22"/>
-          <w:highlight w:val="yellow"/>
-        </w:rPr>
-        <w:t>Diesel</w:t>
-      </w:r>
-      <w:r>
-        <w:rPr>
-          <w:rFonts w:cs="Arial"/>
-          <w:sz w:val="22"/>
-          <w:szCs w:val="22"/>
-          <w:highlight w:val="yellow"/>
+        <w:t>:</w:t>
+      </w:r>
+      <w:r>
+        <w:rPr>
+          <w:rFonts w:cs="Arial"/>
+          <w:sz w:val="22"/>
+          <w:szCs w:val="22"/>
+          <w:lang w:val="en-US"/>
+        </w:rPr>
+        <w:t xml:space="preserve">{% if </w:t>
+      </w:r>
+      <w:proofErr w:type="spellStart"/>
+      <w:r>
+        <w:rPr>
+          <w:rFonts w:cs="Arial"/>
+          <w:sz w:val="22"/>
+          <w:szCs w:val="22"/>
+          <w:lang w:val="en-US"/>
+        </w:rPr>
+        <w:t>booking.vehicle.</w:t>
+      </w:r>
+      <w:r>
+        <w:rPr>
+          <w:rFonts w:cs="Arial"/>
+          <w:sz w:val="22"/>
+          <w:szCs w:val="22"/>
+          <w:lang w:val="en-US"/>
+        </w:rPr>
+        <w:t>is_electric</w:t>
+      </w:r>
+      <w:proofErr w:type="spellEnd"/>
+      <w:r>
+        <w:rPr>
+          <w:rFonts w:cs="Arial"/>
+          <w:sz w:val="22"/>
+          <w:szCs w:val="22"/>
+          <w:lang w:val="en-US"/>
+        </w:rPr>
+        <w:t xml:space="preserve"> %}</w:t>
+      </w:r>
+      <w:r>
+        <w:rPr>
+          <w:rFonts w:cs="Arial"/>
+          <w:sz w:val="22"/>
+          <w:szCs w:val="22"/>
         </w:rPr>
         <w:t xml:space="preserve"> </w:t>
+      </w:r>
+      <w:r>
+        <w:rPr>
+          <w:rFonts w:cs="Arial"/>
+          <w:sz w:val="22"/>
+          <w:szCs w:val="22"/>
+        </w:rPr>
+        <w:t xml:space="preserve">Diesel </w:t>
       </w:r>
       <w:r>
         <w:rPr>
@@ -1269,29 +1402,8 @@
           <w:bCs/>
           <w:sz w:val="22"/>
           <w:szCs w:val="22"/>
-          <w:highlight w:val="yellow"/>
-        </w:rPr>
-        <w:t xml:space="preserve">[x]   </w:t>
-      </w:r>
-      <w:proofErr w:type="spellStart"/>
-      <w:r>
-        <w:rPr>
-          <w:rFonts w:cs="Arial"/>
-          <w:sz w:val="22"/>
-          <w:szCs w:val="22"/>
-          <w:highlight w:val="yellow"/>
-        </w:rPr>
-        <w:t>Elétrico</w:t>
-      </w:r>
-      <w:proofErr w:type="spellEnd"/>
-      <w:r>
-        <w:rPr>
-          <w:rFonts w:cs="Arial"/>
-          <w:sz w:val="22"/>
-          <w:szCs w:val="22"/>
-          <w:highlight w:val="yellow"/>
-        </w:rPr>
-        <w:t xml:space="preserve"> </w:t>
+        </w:rPr>
+        <w:t>[</w:t>
       </w:r>
       <w:r>
         <w:rPr>
@@ -1300,53 +1412,195 @@
           <w:bCs/>
           <w:sz w:val="22"/>
           <w:szCs w:val="22"/>
-          <w:highlight w:val="yellow"/>
-        </w:rPr>
-        <w:t>[  ]</w:t>
-      </w:r>
-    </w:p>
-    <w:p>
-      <w:pPr>
-        <w:pStyle w:val="ListParagraph"/>
-        <w:spacing w:line="340" w:lineRule="exact"/>
-        <w:ind w:left="567"/>
-        <w:contextualSpacing w:val="0"/>
-        <w:jc w:val="both"/>
+        </w:rPr>
+        <w:t xml:space="preserve">  </w:t>
+      </w:r>
+      <w:r>
         <w:rPr>
           <w:rFonts w:cs="Arial"/>
           <w:b/>
           <w:bCs/>
           <w:sz w:val="22"/>
           <w:szCs w:val="22"/>
-          <w:u w:val="single"/>
-          <w:lang w:val="pt-PT"/>
-        </w:rPr>
-      </w:pPr>
-    </w:p>
-    <w:p>
-      <w:pPr>
-        <w:pStyle w:val="ListParagraph"/>
-        <w:spacing w:line="340" w:lineRule="exact"/>
-        <w:ind w:left="567"/>
-        <w:contextualSpacing w:val="0"/>
-        <w:jc w:val="both"/>
+        </w:rPr>
+        <w:t xml:space="preserve">]   </w:t>
+      </w:r>
+      <w:proofErr w:type="spellStart"/>
+      <w:r>
+        <w:rPr>
+          <w:rFonts w:cs="Arial"/>
+          <w:sz w:val="22"/>
+          <w:szCs w:val="22"/>
+        </w:rPr>
+        <w:t>Elétrico</w:t>
+      </w:r>
+      <w:proofErr w:type="spellEnd"/>
+      <w:r>
+        <w:rPr>
+          <w:rFonts w:cs="Arial"/>
+          <w:sz w:val="22"/>
+          <w:szCs w:val="22"/>
+        </w:rPr>
+        <w:t xml:space="preserve"> </w:t>
+      </w:r>
+      <w:r>
         <w:rPr>
           <w:rFonts w:cs="Arial"/>
           <w:b/>
           <w:bCs/>
           <w:sz w:val="22"/>
           <w:szCs w:val="22"/>
-          <w:u w:val="single"/>
-          <w:lang w:val="pt-PT"/>
-        </w:rPr>
-      </w:pPr>
-    </w:p>
-    <w:p>
-      <w:pPr>
-        <w:pStyle w:val="ListParagraph"/>
-        <w:spacing w:line="340" w:lineRule="exact"/>
-        <w:ind w:left="567"/>
-        <w:contextualSpacing w:val="0"/>
+        </w:rPr>
+        <w:t>[</w:t>
+      </w:r>
+      <w:r>
+        <w:rPr>
+          <w:rFonts w:cs="Arial"/>
+          <w:b/>
+          <w:bCs/>
+          <w:sz w:val="22"/>
+          <w:szCs w:val="22"/>
+        </w:rPr>
+        <w:t>X</w:t>
+      </w:r>
+      <w:r>
+        <w:rPr>
+          <w:rFonts w:cs="Arial"/>
+          <w:b/>
+          <w:bCs/>
+          <w:sz w:val="22"/>
+          <w:szCs w:val="22"/>
+        </w:rPr>
+        <w:t>]</w:t>
+      </w:r>
+    </w:p>
+    <w:p>
+      <w:pPr>
+        <w:spacing w:line="340" w:lineRule="exact"/>
+        <w:jc w:val="both"/>
+        <w:rPr>
+          <w:rFonts w:cs="Arial"/>
+          <w:sz w:val="22"/>
+          <w:szCs w:val="22"/>
+          <w:lang w:val="en-US"/>
+        </w:rPr>
+      </w:pPr>
+      <w:r>
+        <w:rPr>
+          <w:rFonts w:cs="Arial"/>
+          <w:sz w:val="22"/>
+          <w:szCs w:val="22"/>
+          <w:lang w:val="en-US"/>
+        </w:rPr>
+        <w:t>{% else %}</w:t>
+      </w:r>
+      <w:r>
+        <w:rPr>
+          <w:rFonts w:cs="Arial"/>
+          <w:sz w:val="22"/>
+          <w:szCs w:val="22"/>
+        </w:rPr>
+        <w:t xml:space="preserve"> </w:t>
+      </w:r>
+      <w:r>
+        <w:rPr>
+          <w:rFonts w:cs="Arial"/>
+          <w:sz w:val="22"/>
+          <w:szCs w:val="22"/>
+        </w:rPr>
+        <w:t xml:space="preserve">Diesel </w:t>
+      </w:r>
+      <w:r>
+        <w:rPr>
+          <w:rFonts w:cs="Arial"/>
+          <w:b/>
+          <w:bCs/>
+          <w:sz w:val="22"/>
+          <w:szCs w:val="22"/>
+        </w:rPr>
+        <w:t>[</w:t>
+      </w:r>
+      <w:r>
+        <w:rPr>
+          <w:rFonts w:cs="Arial"/>
+          <w:b/>
+          <w:bCs/>
+          <w:sz w:val="22"/>
+          <w:szCs w:val="22"/>
+        </w:rPr>
+        <w:t>X</w:t>
+      </w:r>
+      <w:r>
+        <w:rPr>
+          <w:rFonts w:cs="Arial"/>
+          <w:b/>
+          <w:bCs/>
+          <w:sz w:val="22"/>
+          <w:szCs w:val="22"/>
+        </w:rPr>
+        <w:t xml:space="preserve">]   </w:t>
+      </w:r>
+      <w:proofErr w:type="spellStart"/>
+      <w:r>
+        <w:rPr>
+          <w:rFonts w:cs="Arial"/>
+          <w:sz w:val="22"/>
+          <w:szCs w:val="22"/>
+        </w:rPr>
+        <w:t>Elétrico</w:t>
+      </w:r>
+      <w:proofErr w:type="spellEnd"/>
+      <w:r>
+        <w:rPr>
+          <w:rFonts w:cs="Arial"/>
+          <w:sz w:val="22"/>
+          <w:szCs w:val="22"/>
+        </w:rPr>
+        <w:t xml:space="preserve"> </w:t>
+      </w:r>
+      <w:r>
+        <w:rPr>
+          <w:rFonts w:cs="Arial"/>
+          <w:b/>
+          <w:bCs/>
+          <w:sz w:val="22"/>
+          <w:szCs w:val="22"/>
+        </w:rPr>
+        <w:t>[</w:t>
+      </w:r>
+      <w:r>
+        <w:rPr>
+          <w:rFonts w:cs="Arial"/>
+          <w:b/>
+          <w:bCs/>
+          <w:sz w:val="22"/>
+          <w:szCs w:val="22"/>
+        </w:rPr>
+        <w:t xml:space="preserve">  </w:t>
+      </w:r>
+      <w:r>
+        <w:rPr>
+          <w:rFonts w:cs="Arial"/>
+          <w:b/>
+          <w:bCs/>
+          <w:sz w:val="22"/>
+          <w:szCs w:val="22"/>
+        </w:rPr>
+        <w:t>]</w:t>
+      </w:r>
+      <w:r>
+        <w:rPr>
+          <w:rFonts w:cs="Arial"/>
+          <w:sz w:val="22"/>
+          <w:szCs w:val="22"/>
+          <w:lang w:val="en-US"/>
+        </w:rPr>
+        <w:t>{% endif %}</w:t>
+      </w:r>
+    </w:p>
+    <w:p>
+      <w:pPr>
+        <w:spacing w:line="340" w:lineRule="exact"/>
         <w:jc w:val="both"/>
         <w:rPr>
           <w:rFonts w:cs="Arial"/>
@@ -1390,6 +1644,7 @@
           <w:u w:val="single"/>
           <w:lang w:val="pt-PT"/>
         </w:rPr>
+        <w:lastRenderedPageBreak/>
         <w:t>Condições do veículo na data do levantamento</w:t>
       </w:r>
     </w:p>
@@ -2624,7 +2879,6 @@
           <w:szCs w:val="22"/>
           <w:lang w:val="pt-PT"/>
         </w:rPr>
-        <w:lastRenderedPageBreak/>
         <w:t xml:space="preserve">Aos valores referidos na presente secção acrescerá IVA à taxa legal aplicável. As faturas emitidas pela Iveco vencem-se na data da respetiva emissão.   </w:t>
       </w:r>
     </w:p>
@@ -3088,10 +3342,38 @@
           <w:rFonts w:cs="Arial"/>
           <w:sz w:val="22"/>
           <w:szCs w:val="22"/>
-          <w:highlight w:val="yellow"/>
-          <w:lang w:val="pt-PT"/>
-        </w:rPr>
-        <w:t>1329</w:t>
+          <w:lang w:val="pt-PT" w:eastAsia="pt-PT"/>
+        </w:rPr>
+        <w:t xml:space="preserve">{{ </w:t>
+      </w:r>
+      <w:proofErr w:type="spellStart"/>
+      <w:r>
+        <w:rPr>
+          <w:rFonts w:cs="Arial"/>
+          <w:sz w:val="22"/>
+          <w:szCs w:val="22"/>
+          <w:lang w:val="pt-PT" w:eastAsia="pt-PT"/>
+        </w:rPr>
+        <w:t>booking.vehicle</w:t>
+      </w:r>
+      <w:r>
+        <w:rPr>
+          <w:rFonts w:cs="Arial"/>
+          <w:sz w:val="22"/>
+          <w:szCs w:val="22"/>
+          <w:lang w:val="pt-PT" w:eastAsia="pt-PT"/>
+        </w:rPr>
+        <w:t>.vehicle_km</w:t>
+      </w:r>
+      <w:proofErr w:type="spellEnd"/>
+      <w:r>
+        <w:rPr>
+          <w:rFonts w:cs="Arial"/>
+          <w:sz w:val="22"/>
+          <w:szCs w:val="22"/>
+          <w:lang w:val="pt-PT" w:eastAsia="pt-PT"/>
+        </w:rPr>
+        <w:t xml:space="preserve"> }}</w:t>
       </w:r>
     </w:p>
     <w:p>
@@ -4417,7 +4699,6 @@
           <w:szCs w:val="22"/>
           <w:lang w:val="pt-PT"/>
         </w:rPr>
-        <w:lastRenderedPageBreak/>
         <w:t xml:space="preserve">Qualidade:   </w:t>
       </w:r>
       <w:r>
@@ -6894,7 +7175,6 @@
   <w:style w:type="character" w:default="1" w:styleId="DefaultParagraphFont">
     <w:name w:val="Default Paragraph Font"/>
     <w:uiPriority w:val="1"/>
-    <w:semiHidden/>
     <w:unhideWhenUsed/>
   </w:style>
   <w:style w:type="table" w:default="1" w:styleId="TableNormal">
@@ -7843,23 +8123,10 @@
 </file>
 
 <file path=customXml/item1.xml><?xml version="1.0" encoding="utf-8"?>
-<?mso-contentType ?>
-<FormTemplates xmlns="http://schemas.microsoft.com/sharepoint/v3/contenttype/forms">
-  <Display>DocumentLibraryForm</Display>
-  <Edit>DocumentLibraryForm</Edit>
-  <New>DocumentLibraryForm</New>
-</FormTemplates>
+<b:Sources xmlns:b="http://schemas.openxmlformats.org/officeDocument/2006/bibliography" xmlns="http://schemas.openxmlformats.org/officeDocument/2006/bibliography" SelectedStyle="/APASixthEditionOfficeOnline.xsl" StyleName="APA" Version="6"/>
 </file>
 
 <file path=customXml/item2.xml><?xml version="1.0" encoding="utf-8"?>
-<p:properties xmlns:p="http://schemas.microsoft.com/office/2006/metadata/properties" xmlns:xsi="http://www.w3.org/2001/XMLSchema-instance" xmlns:pc="http://schemas.microsoft.com/office/infopath/2007/PartnerControls">
-  <documentManagement>
-    <_activity xmlns="f86ef783-e9ac-4b3a-ab0d-8e82f274bce7" xsi:nil="true"/>
-  </documentManagement>
-</p:properties>
-</file>
-
-<file path=customXml/item3.xml><?xml version="1.0" encoding="utf-8"?>
 <properties xmlns="http://www.imanage.com/work/xmlschema">
   <documentid>JURIDICO!803014790.1</documentid>
   <senderid>LISA012</senderid>
@@ -7869,8 +8136,21 @@
 </properties>
 </file>
 
+<file path=customXml/item3.xml><?xml version="1.0" encoding="utf-8"?>
+<p:properties xmlns:p="http://schemas.microsoft.com/office/2006/metadata/properties" xmlns:xsi="http://www.w3.org/2001/XMLSchema-instance" xmlns:pc="http://schemas.microsoft.com/office/infopath/2007/PartnerControls">
+  <documentManagement>
+    <_activity xmlns="f86ef783-e9ac-4b3a-ab0d-8e82f274bce7" xsi:nil="true"/>
+  </documentManagement>
+</p:properties>
+</file>
+
 <file path=customXml/item4.xml><?xml version="1.0" encoding="utf-8"?>
-<b:Sources xmlns:b="http://schemas.openxmlformats.org/officeDocument/2006/bibliography" xmlns="http://schemas.openxmlformats.org/officeDocument/2006/bibliography" SelectedStyle="/APASixthEditionOfficeOnline.xsl" StyleName="APA" Version="6"/>
+<?mso-contentType ?>
+<FormTemplates xmlns="http://schemas.microsoft.com/sharepoint/v3/contenttype/forms">
+  <Display>DocumentLibraryForm</Display>
+  <Edit>DocumentLibraryForm</Edit>
+  <New>DocumentLibraryForm</New>
+</FormTemplates>
 </file>
 
 <file path=customXml/item5.xml><?xml version="1.0" encoding="utf-8"?>
@@ -8113,14 +8393,22 @@
 </file>
 
 <file path=customXml/itemProps1.xml><?xml version="1.0" encoding="utf-8"?>
-<ds:datastoreItem xmlns:ds="http://schemas.openxmlformats.org/officeDocument/2006/customXml" ds:itemID="{D7D43FF7-2D5A-4E28-9D7D-EE1B1E788542}">
+<ds:datastoreItem xmlns:ds="http://schemas.openxmlformats.org/officeDocument/2006/customXml" ds:itemID="{CB17C620-D5F6-BB4B-AA70-C3DE09D2471D}">
   <ds:schemaRefs>
-    <ds:schemaRef ds:uri="http://schemas.microsoft.com/sharepoint/v3/contenttype/forms"/>
+    <ds:schemaRef ds:uri="http://schemas.openxmlformats.org/officeDocument/2006/bibliography"/>
   </ds:schemaRefs>
 </ds:datastoreItem>
 </file>
 
 <file path=customXml/itemProps2.xml><?xml version="1.0" encoding="utf-8"?>
+<ds:datastoreItem xmlns:ds="http://schemas.openxmlformats.org/officeDocument/2006/customXml" ds:itemID="{BC5C3D89-1D18-42B1-90FD-2932D7D600CD}">
+  <ds:schemaRefs>
+    <ds:schemaRef ds:uri="http://www.imanage.com/work/xmlschema"/>
+  </ds:schemaRefs>
+</ds:datastoreItem>
+</file>
+
+<file path=customXml/itemProps3.xml><?xml version="1.0" encoding="utf-8"?>
 <ds:datastoreItem xmlns:ds="http://schemas.openxmlformats.org/officeDocument/2006/customXml" ds:itemID="{0A43A537-E7E6-4F8F-A8BA-C01138EFAD55}">
   <ds:schemaRefs>
     <ds:schemaRef ds:uri="http://schemas.microsoft.com/office/2006/metadata/properties"/>
@@ -8130,18 +8418,10 @@
 </ds:datastoreItem>
 </file>
 
-<file path=customXml/itemProps3.xml><?xml version="1.0" encoding="utf-8"?>
-<ds:datastoreItem xmlns:ds="http://schemas.openxmlformats.org/officeDocument/2006/customXml" ds:itemID="{BC5C3D89-1D18-42B1-90FD-2932D7D600CD}">
+<file path=customXml/itemProps4.xml><?xml version="1.0" encoding="utf-8"?>
+<ds:datastoreItem xmlns:ds="http://schemas.openxmlformats.org/officeDocument/2006/customXml" ds:itemID="{D7D43FF7-2D5A-4E28-9D7D-EE1B1E788542}">
   <ds:schemaRefs>
-    <ds:schemaRef ds:uri="http://www.imanage.com/work/xmlschema"/>
-  </ds:schemaRefs>
-</ds:datastoreItem>
-</file>
-
-<file path=customXml/itemProps4.xml><?xml version="1.0" encoding="utf-8"?>
-<ds:datastoreItem xmlns:ds="http://schemas.openxmlformats.org/officeDocument/2006/customXml" ds:itemID="{CB17C620-D5F6-BB4B-AA70-C3DE09D2471D}">
-  <ds:schemaRefs>
-    <ds:schemaRef ds:uri="http://schemas.openxmlformats.org/officeDocument/2006/bibliography"/>
+    <ds:schemaRef ds:uri="http://schemas.microsoft.com/sharepoint/v3/contenttype/forms"/>
   </ds:schemaRefs>
 </ds:datastoreItem>
 </file>

</xml_diff>

<commit_message>
2.2 - Corrected contract and client details
</commit_message>
<xml_diff>
--- a/document_templates/contract_template.docx
+++ b/document_templates/contract_template.docx
@@ -1,6 +1,6 @@
 
 <file path=word/document.xml><?xml version="1.0" encoding="utf-8"?>
-<w:document xmlns:wpc="http://schemas.microsoft.com/office/word/2010/wordprocessingCanvas" xmlns:cx="http://schemas.microsoft.com/office/drawing/2014/chartex" xmlns:cx1="http://schemas.microsoft.com/office/drawing/2015/9/8/chartex" xmlns:cx2="http://schemas.microsoft.com/office/drawing/2015/10/21/chartex" xmlns:cx3="http://schemas.microsoft.com/office/drawing/2016/5/9/chartex" xmlns:cx4="http://schemas.microsoft.com/office/drawing/2016/5/10/chartex" xmlns:cx5="http://schemas.microsoft.com/office/drawing/2016/5/11/chartex" xmlns:cx6="http://schemas.microsoft.com/office/drawing/2016/5/12/chartex" xmlns:cx7="http://schemas.microsoft.com/office/drawing/2016/5/13/chartex" xmlns:cx8="http://schemas.microsoft.com/office/drawing/2016/5/14/chartex" xmlns:mc="http://schemas.openxmlformats.org/markup-compatibility/2006" xmlns:aink="http://schemas.microsoft.com/office/drawing/2016/ink" xmlns:am3d="http://schemas.microsoft.com/office/drawing/2017/model3d" xmlns:o="urn:schemas-microsoft-com:office:office" xmlns:oel="http://schemas.microsoft.com/office/2019/extlst" xmlns:r="http://schemas.openxmlformats.org/officeDocument/2006/relationships" xmlns:m="http://schemas.openxmlformats.org/officeDocument/2006/math" xmlns:v="urn:schemas-microsoft-com:vml" xmlns:wp14="http://schemas.microsoft.com/office/word/2010/wordprocessingDrawing" xmlns:wp="http://schemas.openxmlformats.org/drawingml/2006/wordprocessingDrawing" xmlns:w10="urn:schemas-microsoft-com:office:word" xmlns:w="http://schemas.openxmlformats.org/wordprocessingml/2006/main" xmlns:w14="http://schemas.microsoft.com/office/word/2010/wordml" xmlns:w15="http://schemas.microsoft.com/office/word/2012/wordml" xmlns:w16cex="http://schemas.microsoft.com/office/word/2018/wordml/cex" xmlns:w16cid="http://schemas.microsoft.com/office/word/2016/wordml/cid" xmlns:w16="http://schemas.microsoft.com/office/word/2018/wordml" xmlns:w16sdtdh="http://schemas.microsoft.com/office/word/2020/wordml/sdtdatahash" xmlns:w16se="http://schemas.microsoft.com/office/word/2015/wordml/symex" xmlns:wpg="http://schemas.microsoft.com/office/word/2010/wordprocessingGroup" xmlns:wpi="http://schemas.microsoft.com/office/word/2010/wordprocessingInk" xmlns:wne="http://schemas.microsoft.com/office/word/2006/wordml" xmlns:wps="http://schemas.microsoft.com/office/word/2010/wordprocessingShape" mc:Ignorable="w14 w15 w16se w16cid w16 w16cex w16sdtdh wp14">
+<w:document xmlns:wpc="http://schemas.microsoft.com/office/word/2010/wordprocessingCanvas" xmlns:cx="http://schemas.microsoft.com/office/drawing/2014/chartex" xmlns:cx1="http://schemas.microsoft.com/office/drawing/2015/9/8/chartex" xmlns:cx2="http://schemas.microsoft.com/office/drawing/2015/10/21/chartex" xmlns:cx3="http://schemas.microsoft.com/office/drawing/2016/5/9/chartex" xmlns:cx4="http://schemas.microsoft.com/office/drawing/2016/5/10/chartex" xmlns:cx5="http://schemas.microsoft.com/office/drawing/2016/5/11/chartex" xmlns:cx6="http://schemas.microsoft.com/office/drawing/2016/5/12/chartex" xmlns:cx7="http://schemas.microsoft.com/office/drawing/2016/5/13/chartex" xmlns:cx8="http://schemas.microsoft.com/office/drawing/2016/5/14/chartex" xmlns:mc="http://schemas.openxmlformats.org/markup-compatibility/2006" xmlns:aink="http://schemas.microsoft.com/office/drawing/2016/ink" xmlns:am3d="http://schemas.microsoft.com/office/drawing/2017/model3d" xmlns:o="urn:schemas-microsoft-com:office:office" xmlns:oel="http://schemas.microsoft.com/office/2019/extlst" xmlns:r="http://schemas.openxmlformats.org/officeDocument/2006/relationships" xmlns:m="http://schemas.openxmlformats.org/officeDocument/2006/math" xmlns:v="urn:schemas-microsoft-com:vml" xmlns:wp14="http://schemas.microsoft.com/office/word/2010/wordprocessingDrawing" xmlns:wp="http://schemas.openxmlformats.org/drawingml/2006/wordprocessingDrawing" xmlns:w10="urn:schemas-microsoft-com:office:word" xmlns:w="http://schemas.openxmlformats.org/wordprocessingml/2006/main" xmlns:w14="http://schemas.microsoft.com/office/word/2010/wordml" xmlns:w15="http://schemas.microsoft.com/office/word/2012/wordml" xmlns:w16cex="http://schemas.microsoft.com/office/word/2018/wordml/cex" xmlns:w16cid="http://schemas.microsoft.com/office/word/2016/wordml/cid" xmlns:w16="http://schemas.microsoft.com/office/word/2018/wordml" xmlns:w16du="http://schemas.microsoft.com/office/word/2023/wordml/word16du" xmlns:w16sdtdh="http://schemas.microsoft.com/office/word/2020/wordml/sdtdatahash" xmlns:w16sdtfl="http://schemas.microsoft.com/office/word/2024/wordml/sdtformatlock" xmlns:w16se="http://schemas.microsoft.com/office/word/2015/wordml/symex" xmlns:wpg="http://schemas.microsoft.com/office/word/2010/wordprocessingGroup" xmlns:wpi="http://schemas.microsoft.com/office/word/2010/wordprocessingInk" xmlns:wne="http://schemas.microsoft.com/office/word/2006/wordml" xmlns:wps="http://schemas.microsoft.com/office/word/2010/wordprocessingShape" mc:Ignorable="w14 w15 w16se w16cid w16 w16cex w16sdtdh w16sdtfl w16du wp14">
   <w:body>
     <w:p>
       <w:pPr>
@@ -186,19 +186,7 @@
           <w:szCs w:val="22"/>
           <w:lang w:val="it-IT"/>
         </w:rPr>
-        <w:t>CA01</w:t>
-      </w:r>
-      <w:r>
-        <w:rPr>
-          <w:rFonts w:cs="Arial"/>
-          <w:b/>
-          <w:bCs/>
-          <w:sz w:val="22"/>
-          <w:szCs w:val="22"/>
-          <w:highlight w:val="yellow"/>
-          <w:lang w:val="it-IT"/>
-        </w:rPr>
-        <w:t>07</w:t>
+        <w:t>{{ contract.formatted_number }}</w:t>
       </w:r>
       <w:r>
         <w:rPr>
@@ -300,7 +288,6 @@
         <w:spacing w:line="340" w:lineRule="exact"/>
         <w:ind w:left="1134" w:hanging="567"/>
         <w:contextualSpacing w:val="0"/>
-        <w:jc w:val="both"/>
         <w:rPr>
           <w:rFonts w:cs="Arial"/>
           <w:sz w:val="22"/>
@@ -368,7 +355,6 @@
         <w:spacing w:line="340" w:lineRule="exact"/>
         <w:ind w:left="1701" w:hanging="567"/>
         <w:contextualSpacing w:val="0"/>
-        <w:jc w:val="both"/>
         <w:rPr>
           <w:rFonts w:cs="Arial"/>
           <w:sz w:val="22"/>
@@ -396,7 +382,6 @@
         <w:spacing w:line="340" w:lineRule="exact"/>
         <w:ind w:left="1701" w:hanging="567"/>
         <w:contextualSpacing w:val="0"/>
-        <w:jc w:val="both"/>
         <w:rPr>
           <w:rFonts w:cs="Arial"/>
           <w:sz w:val="22"/>
@@ -424,7 +409,6 @@
         <w:spacing w:line="340" w:lineRule="exact"/>
         <w:ind w:left="1701" w:hanging="567"/>
         <w:contextualSpacing w:val="0"/>
-        <w:jc w:val="both"/>
         <w:rPr>
           <w:rFonts w:cs="Arial"/>
           <w:sz w:val="22"/>
@@ -448,7 +432,6 @@
         <w:spacing w:line="340" w:lineRule="exact"/>
         <w:ind w:left="567"/>
         <w:contextualSpacing w:val="0"/>
-        <w:jc w:val="both"/>
         <w:rPr>
           <w:rFonts w:cs="Arial"/>
           <w:sz w:val="22"/>
@@ -467,80 +450,68 @@
         <w:spacing w:line="340" w:lineRule="exact"/>
         <w:ind w:left="1134" w:hanging="567"/>
         <w:contextualSpacing w:val="0"/>
-        <w:jc w:val="both"/>
         <w:rPr>
           <w:rFonts w:cs="Arial"/>
           <w:b/>
           <w:bCs/>
           <w:sz w:val="22"/>
           <w:szCs w:val="22"/>
-          <w:lang w:val="en-US"/>
-        </w:rPr>
-      </w:pPr>
-      <w:proofErr w:type="spellStart"/>
-      <w:r>
-        <w:rPr>
-          <w:rFonts w:cs="Arial"/>
-          <w:sz w:val="22"/>
-          <w:szCs w:val="22"/>
-          <w:lang w:val="en-US"/>
-        </w:rPr>
-        <w:t>Locatário</w:t>
-      </w:r>
-      <w:proofErr w:type="spellEnd"/>
-      <w:r>
-        <w:rPr>
-          <w:rFonts w:cs="Arial"/>
-          <w:sz w:val="22"/>
-          <w:szCs w:val="22"/>
-          <w:lang w:val="en-US"/>
-        </w:rPr>
-        <w:t>/Cliente:</w:t>
-      </w:r>
-      <w:r>
-        <w:rPr>
-          <w:rFonts w:cs="Arial"/>
-          <w:sz w:val="22"/>
-          <w:szCs w:val="22"/>
-          <w:lang w:val="en-US"/>
+          <w:lang w:val="pt-PT"/>
+        </w:rPr>
+      </w:pPr>
+      <w:r>
+        <w:rPr>
+          <w:rFonts w:cs="Arial"/>
+          <w:sz w:val="22"/>
+          <w:szCs w:val="22"/>
+          <w:lang w:val="pt-PT"/>
+        </w:rPr>
+        <w:t>Locatário/Cliente:</w:t>
+      </w:r>
+      <w:r>
+        <w:rPr>
+          <w:rFonts w:cs="Arial"/>
+          <w:sz w:val="22"/>
+          <w:szCs w:val="22"/>
+          <w:lang w:val="pt-PT"/>
         </w:rPr>
         <w:t xml:space="preserve"> </w:t>
       </w:r>
-      <w:r>
-        <w:rPr>
-          <w:rFonts w:cs="Arial"/>
-          <w:sz w:val="22"/>
-          <w:szCs w:val="22"/>
-          <w:lang w:val="en-US"/>
-        </w:rPr>
-        <w:t xml:space="preserve">{{ </w:t>
-      </w:r>
-      <w:proofErr w:type="spellStart"/>
-      <w:r>
-        <w:rPr>
-          <w:rFonts w:cs="Arial"/>
-          <w:sz w:val="22"/>
-          <w:szCs w:val="22"/>
-          <w:lang w:val="en-US"/>
-        </w:rPr>
-        <w:t>booking.customer_name</w:t>
-      </w:r>
-      <w:proofErr w:type="spellEnd"/>
-      <w:r>
-        <w:rPr>
-          <w:rFonts w:cs="Arial"/>
-          <w:sz w:val="22"/>
-          <w:szCs w:val="22"/>
-          <w:lang w:val="en-US"/>
-        </w:rPr>
-        <w:t xml:space="preserve"> }} </w:t>
-      </w:r>
-      <w:r>
-        <w:rPr>
-          <w:rFonts w:cs="Arial"/>
-          <w:sz w:val="22"/>
-          <w:szCs w:val="22"/>
-          <w:lang w:val="en-US"/>
+      <w:proofErr w:type="gramStart"/>
+      <w:r>
+        <w:rPr>
+          <w:rFonts w:cs="Arial"/>
+          <w:sz w:val="22"/>
+          <w:szCs w:val="22"/>
+          <w:lang w:val="pt-PT"/>
+        </w:rPr>
+        <w:t>{{ contract.booking.client.name</w:t>
+      </w:r>
+      <w:proofErr w:type="gramEnd"/>
+      <w:r>
+        <w:rPr>
+          <w:rFonts w:cs="Arial"/>
+          <w:sz w:val="22"/>
+          <w:szCs w:val="22"/>
+          <w:lang w:val="pt-PT"/>
+        </w:rPr>
+        <w:t xml:space="preserve"> }}</w:t>
+      </w:r>
+      <w:r>
+        <w:rPr>
+          <w:rFonts w:cs="Arial"/>
+          <w:sz w:val="22"/>
+          <w:szCs w:val="22"/>
+          <w:lang w:val="pt-PT"/>
+        </w:rPr>
+        <w:t xml:space="preserve"> </w:t>
+      </w:r>
+      <w:r>
+        <w:rPr>
+          <w:rFonts w:cs="Arial"/>
+          <w:sz w:val="22"/>
+          <w:szCs w:val="22"/>
+          <w:lang w:val="pt-PT"/>
         </w:rPr>
         <w:t>(“</w:t>
       </w:r>
@@ -551,7 +522,7 @@
           <w:bCs/>
           <w:sz w:val="22"/>
           <w:szCs w:val="22"/>
-          <w:lang w:val="en-US"/>
+          <w:lang w:val="pt-PT"/>
         </w:rPr>
         <w:t>Cliente</w:t>
       </w:r>
@@ -560,7 +531,7 @@
           <w:rFonts w:cs="Arial"/>
           <w:sz w:val="22"/>
           <w:szCs w:val="22"/>
-          <w:lang w:val="en-US"/>
+          <w:lang w:val="pt-PT"/>
         </w:rPr>
         <w:t>”)</w:t>
       </w:r>
@@ -575,29 +546,40 @@
         <w:spacing w:line="340" w:lineRule="exact"/>
         <w:ind w:left="1701" w:hanging="567"/>
         <w:contextualSpacing w:val="0"/>
-        <w:jc w:val="both"/>
-        <w:rPr>
-          <w:rFonts w:cs="Arial"/>
-          <w:sz w:val="22"/>
-          <w:szCs w:val="22"/>
-          <w:lang w:val="pt-PT"/>
-        </w:rPr>
-      </w:pPr>
-      <w:r>
-        <w:rPr>
-          <w:rFonts w:cs="Arial"/>
-          <w:sz w:val="22"/>
-          <w:szCs w:val="22"/>
-          <w:lang w:val="pt-PT"/>
-        </w:rPr>
-        <w:t xml:space="preserve">Sede: </w:t>
-      </w:r>
-      <w:r>
-        <w:rPr>
-          <w:rFonts w:cs="Arial"/>
-          <w:sz w:val="22"/>
-          <w:szCs w:val="22"/>
-          <w:lang w:val="es-AR"/>
+        <w:rPr>
+          <w:rFonts w:cs="Arial"/>
+          <w:sz w:val="22"/>
+          <w:szCs w:val="22"/>
+          <w:lang w:val="en-US"/>
+        </w:rPr>
+      </w:pPr>
+      <w:proofErr w:type="spellStart"/>
+      <w:r>
+        <w:rPr>
+          <w:rFonts w:cs="Arial"/>
+          <w:sz w:val="22"/>
+          <w:szCs w:val="22"/>
+          <w:lang w:val="en-US"/>
+        </w:rPr>
+        <w:t>Sede</w:t>
+      </w:r>
+      <w:proofErr w:type="spellEnd"/>
+      <w:r>
+        <w:rPr>
+          <w:rFonts w:cs="Arial"/>
+          <w:sz w:val="22"/>
+          <w:szCs w:val="22"/>
+          <w:lang w:val="en-US"/>
+        </w:rPr>
+        <w:t xml:space="preserve">: </w:t>
+      </w:r>
+      <w:proofErr w:type="gramStart"/>
+      <w:r>
+        <w:rPr>
+          <w:rFonts w:cs="Arial"/>
+          <w:sz w:val="22"/>
+          <w:szCs w:val="22"/>
+          <w:lang w:val="en-US"/>
         </w:rPr>
         <w:t xml:space="preserve">{{ </w:t>
       </w:r>
@@ -607,9 +589,19 @@
           <w:rFonts w:cs="Arial"/>
           <w:sz w:val="22"/>
           <w:szCs w:val="22"/>
-          <w:lang w:val="es-AR"/>
-        </w:rPr>
-        <w:t>booking</w:t>
+          <w:lang w:val="en-US"/>
+        </w:rPr>
+        <w:t>contract</w:t>
+      </w:r>
+      <w:proofErr w:type="gramEnd"/>
+      <w:r>
+        <w:rPr>
+          <w:rFonts w:cs="Arial"/>
+          <w:sz w:val="22"/>
+          <w:szCs w:val="22"/>
+          <w:lang w:val="en-US"/>
+        </w:rPr>
+        <w:t>.booking.client.address</w:t>
       </w:r>
       <w:proofErr w:type="spellEnd"/>
       <w:r>
@@ -617,38 +609,9 @@
           <w:rFonts w:cs="Arial"/>
           <w:sz w:val="22"/>
           <w:szCs w:val="22"/>
-          <w:lang w:val="es-AR"/>
-        </w:rPr>
-        <w:t>.</w:t>
-      </w:r>
-      <w:proofErr w:type="spellStart"/>
-      <w:r>
-        <w:rPr>
-          <w:rFonts w:cs="Arial"/>
-          <w:sz w:val="22"/>
-          <w:szCs w:val="22"/>
-          <w:lang w:val="pt-PT"/>
-        </w:rPr>
-        <w:t>customer_address</w:t>
-      </w:r>
-      <w:proofErr w:type="spellEnd"/>
-      <w:r>
-        <w:rPr>
-          <w:rFonts w:cs="Arial"/>
-          <w:sz w:val="22"/>
-          <w:szCs w:val="22"/>
-          <w:lang w:val="pt-PT"/>
-        </w:rPr>
-        <w:t xml:space="preserve"> </w:t>
-      </w:r>
-      <w:r>
-        <w:rPr>
-          <w:rFonts w:cs="Arial"/>
-          <w:sz w:val="22"/>
-          <w:szCs w:val="22"/>
-          <w:lang w:val="es-AR"/>
-        </w:rPr>
-        <w:t>}}</w:t>
+          <w:lang w:val="en-US"/>
+        </w:rPr>
+        <w:t xml:space="preserve"> }}</w:t>
       </w:r>
     </w:p>
     <w:p>
@@ -661,7 +624,6 @@
         <w:spacing w:line="340" w:lineRule="exact"/>
         <w:ind w:left="1701" w:hanging="567"/>
         <w:contextualSpacing w:val="0"/>
-        <w:jc w:val="both"/>
         <w:rPr>
           <w:rFonts w:cs="Arial"/>
           <w:sz w:val="22"/>
@@ -678,6 +640,7 @@
         </w:rPr>
         <w:t xml:space="preserve">NIPC: </w:t>
       </w:r>
+      <w:proofErr w:type="gramStart"/>
       <w:r>
         <w:rPr>
           <w:rFonts w:cs="Arial"/>
@@ -695,7 +658,17 @@
           <w:szCs w:val="22"/>
           <w:lang w:val="en-US"/>
         </w:rPr>
-        <w:t>booking.client_tax_number</w:t>
+        <w:t>contract.booking.client.tax</w:t>
+      </w:r>
+      <w:proofErr w:type="gramEnd"/>
+      <w:r>
+        <w:rPr>
+          <w:rFonts w:cs="Arial"/>
+          <w:sz w:val="22"/>
+          <w:szCs w:val="22"/>
+          <w:lang w:val="en-US"/>
+        </w:rPr>
+        <w:t>_number</w:t>
       </w:r>
       <w:proofErr w:type="spellEnd"/>
       <w:r>
@@ -878,6 +851,7 @@
         </w:rPr>
         <w:t xml:space="preserve">Modelo: </w:t>
       </w:r>
+      <w:proofErr w:type="gramStart"/>
       <w:r>
         <w:rPr>
           <w:rFonts w:cs="Arial"/>
@@ -895,7 +869,17 @@
           <w:szCs w:val="22"/>
           <w:lang w:val="pt-PT" w:eastAsia="pt-PT"/>
         </w:rPr>
-        <w:t>booking.vehicle.model</w:t>
+        <w:t>contract</w:t>
+      </w:r>
+      <w:proofErr w:type="gramEnd"/>
+      <w:r>
+        <w:rPr>
+          <w:rFonts w:cs="Arial"/>
+          <w:sz w:val="22"/>
+          <w:szCs w:val="22"/>
+          <w:lang w:val="pt-PT" w:eastAsia="pt-PT"/>
+        </w:rPr>
+        <w:t>.booking.vehicle.model</w:t>
       </w:r>
       <w:proofErr w:type="spellEnd"/>
       <w:r>
@@ -915,63 +899,34 @@
         <w:rPr>
           <w:sz w:val="22"/>
           <w:szCs w:val="22"/>
-          <w:lang w:val="en-US"/>
-        </w:rPr>
-      </w:pPr>
-      <w:r>
-        <w:rPr>
-          <w:rFonts w:cs="Arial"/>
-          <w:sz w:val="22"/>
-          <w:szCs w:val="22"/>
-          <w:lang w:val="en-US"/>
+          <w:lang w:val="pt-PT"/>
+        </w:rPr>
+      </w:pPr>
+      <w:r>
+        <w:rPr>
+          <w:rFonts w:cs="Arial"/>
+          <w:sz w:val="22"/>
+          <w:szCs w:val="22"/>
+          <w:lang w:val="pt-PT"/>
         </w:rPr>
         <w:t xml:space="preserve">   </w:t>
       </w:r>
-      <w:proofErr w:type="spellStart"/>
-      <w:r>
-        <w:rPr>
-          <w:rFonts w:cs="Arial"/>
-          <w:sz w:val="22"/>
-          <w:szCs w:val="22"/>
-          <w:lang w:val="en-US"/>
-        </w:rPr>
-        <w:t>Matrícula</w:t>
-      </w:r>
-      <w:proofErr w:type="spellEnd"/>
-      <w:r>
-        <w:rPr>
-          <w:rFonts w:cs="Arial"/>
-          <w:sz w:val="22"/>
-          <w:szCs w:val="22"/>
-          <w:lang w:val="en-US"/>
-        </w:rPr>
-        <w:t xml:space="preserve">: </w:t>
-      </w:r>
-      <w:r>
-        <w:rPr>
-          <w:sz w:val="22"/>
-          <w:szCs w:val="22"/>
-          <w:lang w:val="en-US"/>
-        </w:rPr>
-        <w:t xml:space="preserve">{{ </w:t>
-      </w:r>
-      <w:proofErr w:type="spellStart"/>
-      <w:r>
-        <w:rPr>
-          <w:sz w:val="22"/>
-          <w:szCs w:val="22"/>
-          <w:lang w:val="en-US"/>
-        </w:rPr>
-        <w:t>booking.vehicle.license_plate</w:t>
-      </w:r>
-      <w:proofErr w:type="spellEnd"/>
-      <w:r>
-        <w:rPr>
-          <w:sz w:val="22"/>
-          <w:szCs w:val="22"/>
-          <w:lang w:val="en-US"/>
-        </w:rPr>
-        <w:t xml:space="preserve"> }}</w:t>
+      <w:r>
+        <w:rPr>
+          <w:rFonts w:cs="Arial"/>
+          <w:sz w:val="22"/>
+          <w:szCs w:val="22"/>
+          <w:lang w:val="pt-PT"/>
+        </w:rPr>
+        <w:t xml:space="preserve">Matrícula: </w:t>
+      </w:r>
+      <w:r>
+        <w:rPr>
+          <w:sz w:val="22"/>
+          <w:szCs w:val="22"/>
+          <w:lang w:val="pt-PT"/>
+        </w:rPr>
+        <w:t>{{ contract.booking.vehicle.license_plate }}</w:t>
       </w:r>
     </w:p>
     <w:p>
@@ -985,9 +940,274 @@
           <w:rFonts w:cs="Arial"/>
           <w:sz w:val="22"/>
           <w:szCs w:val="22"/>
+          <w:lang w:val="pt-PT"/>
+        </w:rPr>
+      </w:pPr>
+      <w:r>
+        <w:rPr>
+          <w:rFonts w:cs="Arial"/>
+          <w:sz w:val="22"/>
+          <w:szCs w:val="22"/>
+          <w:lang w:val="pt-PT"/>
+        </w:rPr>
+        <w:t xml:space="preserve">Tipologia: </w:t>
+      </w:r>
+      <w:r>
+        <w:rPr>
+          <w:rFonts w:cs="Arial"/>
+          <w:sz w:val="22"/>
+          <w:szCs w:val="22"/>
+          <w:lang w:val="pt-PT"/>
+        </w:rPr>
+        <w:t xml:space="preserve">{% if </w:t>
+      </w:r>
+      <w:r>
+        <w:rPr>
+          <w:sz w:val="22"/>
+          <w:szCs w:val="22"/>
+          <w:lang w:val="pt-PT"/>
+        </w:rPr>
+        <w:t>contract.</w:t>
+      </w:r>
+      <w:r>
+        <w:rPr>
+          <w:rFonts w:cs="Arial"/>
+          <w:sz w:val="22"/>
+          <w:szCs w:val="22"/>
+          <w:lang w:val="pt-PT"/>
+        </w:rPr>
+        <w:t xml:space="preserve">booking.vehicle.vehicle_type == 'HEAVY' %}TRATOR - PESADO DE MERCADORIAS{% elif </w:t>
+      </w:r>
+      <w:r>
+        <w:rPr>
+          <w:sz w:val="22"/>
+          <w:szCs w:val="22"/>
+          <w:lang w:val="pt-PT"/>
+        </w:rPr>
+        <w:t>contract.</w:t>
+      </w:r>
+      <w:r>
+        <w:rPr>
+          <w:rFonts w:cs="Arial"/>
+          <w:sz w:val="22"/>
+          <w:szCs w:val="22"/>
+          <w:lang w:val="pt-PT"/>
+        </w:rPr>
+        <w:t xml:space="preserve">booking.vehicle.vehicle_type == 'LIGHT' %}FURGÃO - LIGEIRO DE MERCADORIAS{% else %}{{ </w:t>
+      </w:r>
+      <w:r>
+        <w:rPr>
+          <w:sz w:val="22"/>
+          <w:szCs w:val="22"/>
+          <w:lang w:val="pt-PT"/>
+        </w:rPr>
+        <w:t>contract.</w:t>
+      </w:r>
+      <w:r>
+        <w:rPr>
+          <w:rFonts w:cs="Arial"/>
+          <w:sz w:val="22"/>
+          <w:szCs w:val="22"/>
+          <w:lang w:val="pt-PT"/>
+        </w:rPr>
+        <w:t>booking.vehicle.get_vehicle_type_display }}{% endif %}</w:t>
+      </w:r>
+    </w:p>
+    <w:p>
+      <w:pPr>
+        <w:spacing w:line="240" w:lineRule="auto"/>
+        <w:jc w:val="both"/>
+        <w:rPr>
+          <w:rFonts w:cs="Arial"/>
+          <w:sz w:val="22"/>
+          <w:szCs w:val="22"/>
+          <w:lang w:val="pt-PT"/>
+        </w:rPr>
+      </w:pPr>
+      <w:r>
+        <w:rPr>
+          <w:rFonts w:cs="Arial"/>
+          <w:sz w:val="22"/>
+          <w:szCs w:val="22"/>
+          <w:lang w:val="pt-PT"/>
+        </w:rPr>
+        <w:t xml:space="preserve">   </w:t>
+      </w:r>
+      <w:r>
+        <w:rPr>
+          <w:rFonts w:cs="Arial"/>
+          <w:sz w:val="22"/>
+          <w:szCs w:val="22"/>
+          <w:lang w:val="pt-PT"/>
+        </w:rPr>
+        <w:t xml:space="preserve">N.º do chassi: </w:t>
+      </w:r>
+      <w:proofErr w:type="gramStart"/>
+      <w:r>
+        <w:rPr>
+          <w:sz w:val="22"/>
+          <w:szCs w:val="22"/>
+          <w:lang w:val="pt-PT"/>
+        </w:rPr>
+        <w:t xml:space="preserve">{{ </w:t>
+      </w:r>
+      <w:proofErr w:type="spellStart"/>
+      <w:r>
+        <w:rPr>
+          <w:sz w:val="22"/>
+          <w:szCs w:val="22"/>
+          <w:lang w:val="pt-PT"/>
+        </w:rPr>
+        <w:t>contract</w:t>
+      </w:r>
+      <w:proofErr w:type="gramEnd"/>
+      <w:r>
+        <w:rPr>
+          <w:sz w:val="22"/>
+          <w:szCs w:val="22"/>
+          <w:lang w:val="pt-PT"/>
+        </w:rPr>
+        <w:t>.booking.vehicle.chassis</w:t>
+      </w:r>
+      <w:proofErr w:type="spellEnd"/>
+      <w:r>
+        <w:rPr>
+          <w:sz w:val="22"/>
+          <w:szCs w:val="22"/>
+          <w:lang w:val="pt-PT"/>
+        </w:rPr>
+        <w:t xml:space="preserve"> }}</w:t>
+      </w:r>
+    </w:p>
+    <w:p>
+      <w:pPr>
+        <w:spacing w:line="340" w:lineRule="exact"/>
+        <w:jc w:val="both"/>
+        <w:rPr>
+          <w:rFonts w:cs="Arial"/>
+          <w:sz w:val="22"/>
+          <w:szCs w:val="22"/>
+          <w:lang w:val="pt-PT" w:eastAsia="pt-PT"/>
+        </w:rPr>
+      </w:pPr>
+      <w:r>
+        <w:rPr>
+          <w:rFonts w:cs="Arial"/>
+          <w:sz w:val="22"/>
+          <w:szCs w:val="22"/>
+          <w:lang w:val="pt-PT"/>
+        </w:rPr>
+        <w:t xml:space="preserve">   </w:t>
+      </w:r>
+      <w:r>
+        <w:rPr>
+          <w:rFonts w:cs="Arial"/>
+          <w:sz w:val="22"/>
+          <w:szCs w:val="22"/>
+          <w:lang w:val="pt-PT"/>
+        </w:rPr>
+        <w:t>N.º identificador de pagamento automático:</w:t>
+      </w:r>
+      <w:r>
+        <w:rPr>
+          <w:rFonts w:cs="Arial"/>
+          <w:sz w:val="22"/>
+          <w:szCs w:val="22"/>
+          <w:lang w:val="pt-PT" w:eastAsia="pt-PT"/>
+        </w:rPr>
+        <w:t xml:space="preserve"> </w:t>
+      </w:r>
+      <w:proofErr w:type="gramStart"/>
+      <w:r>
+        <w:rPr>
+          <w:rFonts w:cs="Arial"/>
+          <w:sz w:val="22"/>
+          <w:szCs w:val="22"/>
+          <w:lang w:val="pt-PT" w:eastAsia="pt-PT"/>
+        </w:rPr>
+        <w:t xml:space="preserve">{{ </w:t>
+      </w:r>
+      <w:proofErr w:type="spellStart"/>
+      <w:r>
+        <w:rPr>
+          <w:rFonts w:cs="Arial"/>
+          <w:sz w:val="22"/>
+          <w:szCs w:val="22"/>
+          <w:lang w:val="pt-PT" w:eastAsia="pt-PT"/>
+        </w:rPr>
+        <w:t>contract</w:t>
+      </w:r>
+      <w:proofErr w:type="gramEnd"/>
+      <w:r>
+        <w:rPr>
+          <w:rFonts w:cs="Arial"/>
+          <w:sz w:val="22"/>
+          <w:szCs w:val="22"/>
+          <w:lang w:val="pt-PT" w:eastAsia="pt-PT"/>
+        </w:rPr>
+        <w:t>.booking.vehicle.viaverde_id</w:t>
+      </w:r>
+      <w:proofErr w:type="spellEnd"/>
+      <w:r>
+        <w:rPr>
+          <w:rFonts w:cs="Arial"/>
+          <w:sz w:val="22"/>
+          <w:szCs w:val="22"/>
+          <w:lang w:val="pt-PT" w:eastAsia="pt-PT"/>
+        </w:rPr>
+        <w:t xml:space="preserve"> }}</w:t>
+      </w:r>
+    </w:p>
+    <w:p>
+      <w:pPr>
+        <w:pStyle w:val="ListParagraph"/>
+        <w:spacing w:line="340" w:lineRule="exact"/>
+        <w:ind w:left="567"/>
+        <w:jc w:val="both"/>
+        <w:rPr>
+          <w:rFonts w:cs="Arial"/>
+          <w:sz w:val="22"/>
+          <w:szCs w:val="22"/>
+        </w:rPr>
+      </w:pPr>
+      <w:proofErr w:type="spellStart"/>
+      <w:proofErr w:type="gramStart"/>
+      <w:r>
+        <w:rPr>
+          <w:rFonts w:cs="Arial"/>
+          <w:sz w:val="22"/>
+          <w:szCs w:val="22"/>
+        </w:rPr>
+        <w:t>Combustível</w:t>
+      </w:r>
+      <w:proofErr w:type="spellEnd"/>
+      <w:r>
+        <w:rPr>
+          <w:rFonts w:cs="Arial"/>
+          <w:sz w:val="22"/>
+          <w:szCs w:val="22"/>
+        </w:rPr>
+        <w:t>:</w:t>
+      </w:r>
+      <w:r>
+        <w:rPr>
+          <w:rFonts w:cs="Arial"/>
+          <w:sz w:val="22"/>
+          <w:szCs w:val="22"/>
           <w:lang w:val="en-US"/>
         </w:rPr>
-      </w:pPr>
+        <w:t>{</w:t>
+      </w:r>
+      <w:proofErr w:type="gramEnd"/>
+      <w:r>
+        <w:rPr>
+          <w:rFonts w:cs="Arial"/>
+          <w:sz w:val="22"/>
+          <w:szCs w:val="22"/>
+          <w:lang w:val="en-US"/>
+        </w:rPr>
+        <w:t xml:space="preserve">% if </w:t>
+      </w:r>
       <w:proofErr w:type="spellStart"/>
       <w:r>
         <w:rPr>
@@ -996,7 +1216,7 @@
           <w:szCs w:val="22"/>
           <w:lang w:val="en-US"/>
         </w:rPr>
-        <w:t>Tipologia</w:t>
+        <w:t>contract.booking.vehicle.is_electric</w:t>
       </w:r>
       <w:proofErr w:type="spellEnd"/>
       <w:r>
@@ -1006,7 +1226,7 @@
           <w:szCs w:val="22"/>
           <w:lang w:val="en-US"/>
         </w:rPr>
-        <w:t xml:space="preserve">: </w:t>
+        <w:t xml:space="preserve"> </w:t>
       </w:r>
       <w:r>
         <w:rPr>
@@ -1015,385 +1235,15 @@
           <w:szCs w:val="22"/>
           <w:lang w:val="en-US"/>
         </w:rPr>
-        <w:t xml:space="preserve">{% if </w:t>
-      </w:r>
-      <w:proofErr w:type="spellStart"/>
-      <w:r>
-        <w:rPr>
-          <w:rFonts w:cs="Arial"/>
-          <w:sz w:val="22"/>
-          <w:szCs w:val="22"/>
-          <w:lang w:val="en-US"/>
-        </w:rPr>
-        <w:t>booking.vehicle.vehicle_type</w:t>
-      </w:r>
-      <w:proofErr w:type="spellEnd"/>
-      <w:r>
-        <w:rPr>
-          <w:rFonts w:cs="Arial"/>
-          <w:sz w:val="22"/>
-          <w:szCs w:val="22"/>
-          <w:lang w:val="en-US"/>
-        </w:rPr>
-        <w:t xml:space="preserve"> == 'HEAVY' %}TRATOR - PESADO DE MERCADORIAS{% </w:t>
-      </w:r>
-      <w:proofErr w:type="spellStart"/>
-      <w:r>
-        <w:rPr>
-          <w:rFonts w:cs="Arial"/>
-          <w:sz w:val="22"/>
-          <w:szCs w:val="22"/>
-          <w:lang w:val="en-US"/>
-        </w:rPr>
-        <w:t>elif</w:t>
-      </w:r>
-      <w:proofErr w:type="spellEnd"/>
-      <w:r>
-        <w:rPr>
-          <w:rFonts w:cs="Arial"/>
-          <w:sz w:val="22"/>
-          <w:szCs w:val="22"/>
-          <w:lang w:val="en-US"/>
-        </w:rPr>
-        <w:t xml:space="preserve"> </w:t>
-      </w:r>
-      <w:proofErr w:type="spellStart"/>
-      <w:r>
-        <w:rPr>
-          <w:rFonts w:cs="Arial"/>
-          <w:sz w:val="22"/>
-          <w:szCs w:val="22"/>
-          <w:lang w:val="en-US"/>
-        </w:rPr>
-        <w:t>booking.vehicle.vehicle_type</w:t>
-      </w:r>
-      <w:proofErr w:type="spellEnd"/>
-      <w:r>
-        <w:rPr>
-          <w:rFonts w:cs="Arial"/>
-          <w:sz w:val="22"/>
-          <w:szCs w:val="22"/>
-          <w:lang w:val="en-US"/>
-        </w:rPr>
-        <w:t xml:space="preserve"> == 'LIGHT' %}FURGÃO - LIGEIRO DE MERCADORIAS{% else %}{{ </w:t>
-      </w:r>
-      <w:proofErr w:type="spellStart"/>
-      <w:r>
-        <w:rPr>
-          <w:rFonts w:cs="Arial"/>
-          <w:sz w:val="22"/>
-          <w:szCs w:val="22"/>
-          <w:lang w:val="en-US"/>
-        </w:rPr>
-        <w:t>booking.vehicle.get_vehicle_type_display</w:t>
-      </w:r>
-      <w:proofErr w:type="spellEnd"/>
-      <w:r>
-        <w:rPr>
-          <w:rFonts w:cs="Arial"/>
-          <w:sz w:val="22"/>
-          <w:szCs w:val="22"/>
-          <w:lang w:val="en-US"/>
-        </w:rPr>
-        <w:t xml:space="preserve"> }}{% endif %}</w:t>
-      </w:r>
-    </w:p>
-    <w:p>
-      <w:pPr>
-        <w:spacing w:line="240" w:lineRule="auto"/>
-        <w:jc w:val="both"/>
-        <w:rPr>
-          <w:rFonts w:cs="Arial"/>
-          <w:sz w:val="22"/>
-          <w:szCs w:val="22"/>
-          <w:lang w:val="en-US"/>
-        </w:rPr>
-      </w:pPr>
-      <w:r>
-        <w:rPr>
-          <w:rFonts w:cs="Arial"/>
-          <w:sz w:val="22"/>
-          <w:szCs w:val="22"/>
-          <w:lang w:val="en-US"/>
-        </w:rPr>
-        <w:t xml:space="preserve">   </w:t>
-      </w:r>
-      <w:r>
-        <w:rPr>
-          <w:rFonts w:cs="Arial"/>
-          <w:sz w:val="22"/>
-          <w:szCs w:val="22"/>
-          <w:lang w:val="en-US"/>
-        </w:rPr>
-        <w:t xml:space="preserve">N.º do </w:t>
-      </w:r>
-      <w:proofErr w:type="spellStart"/>
-      <w:r>
-        <w:rPr>
-          <w:rFonts w:cs="Arial"/>
-          <w:sz w:val="22"/>
-          <w:szCs w:val="22"/>
-          <w:lang w:val="en-US"/>
-        </w:rPr>
-        <w:t>chassi</w:t>
-      </w:r>
-      <w:proofErr w:type="spellEnd"/>
-      <w:r>
-        <w:rPr>
-          <w:rFonts w:cs="Arial"/>
-          <w:sz w:val="22"/>
-          <w:szCs w:val="22"/>
-          <w:lang w:val="en-US"/>
-        </w:rPr>
-        <w:t xml:space="preserve">: </w:t>
-      </w:r>
-      <w:r>
-        <w:rPr>
-          <w:sz w:val="22"/>
-          <w:szCs w:val="22"/>
-          <w:lang w:val="en-US"/>
-        </w:rPr>
-        <w:t xml:space="preserve">{{ </w:t>
-      </w:r>
-      <w:proofErr w:type="spellStart"/>
-      <w:r>
-        <w:rPr>
-          <w:sz w:val="22"/>
-          <w:szCs w:val="22"/>
-          <w:lang w:val="en-US"/>
-        </w:rPr>
-        <w:t>booking.vehicle.chassis</w:t>
-      </w:r>
-      <w:proofErr w:type="spellEnd"/>
-      <w:r>
-        <w:rPr>
-          <w:sz w:val="22"/>
-          <w:szCs w:val="22"/>
-          <w:lang w:val="en-US"/>
-        </w:rPr>
-        <w:t xml:space="preserve"> }}</w:t>
-      </w:r>
-    </w:p>
-    <w:p>
-      <w:pPr>
-        <w:spacing w:line="340" w:lineRule="exact"/>
-        <w:jc w:val="both"/>
-        <w:rPr>
-          <w:rFonts w:cs="Arial"/>
-          <w:sz w:val="22"/>
-          <w:szCs w:val="22"/>
-          <w:lang w:val="en-US" w:eastAsia="pt-PT"/>
-        </w:rPr>
-      </w:pPr>
-      <w:r>
-        <w:rPr>
-          <w:rFonts w:cs="Arial"/>
-          <w:sz w:val="22"/>
-          <w:szCs w:val="22"/>
-          <w:lang w:val="en-US"/>
-        </w:rPr>
-        <w:t xml:space="preserve">   </w:t>
-      </w:r>
-      <w:r>
-        <w:rPr>
-          <w:rFonts w:cs="Arial"/>
-          <w:sz w:val="22"/>
-          <w:szCs w:val="22"/>
-          <w:lang w:val="en-US"/>
-        </w:rPr>
-        <w:t xml:space="preserve">N.º </w:t>
-      </w:r>
-      <w:proofErr w:type="spellStart"/>
-      <w:r>
-        <w:rPr>
-          <w:rFonts w:cs="Arial"/>
-          <w:sz w:val="22"/>
-          <w:szCs w:val="22"/>
-          <w:lang w:val="en-US"/>
-        </w:rPr>
-        <w:t>identificador</w:t>
-      </w:r>
-      <w:proofErr w:type="spellEnd"/>
-      <w:r>
-        <w:rPr>
-          <w:rFonts w:cs="Arial"/>
-          <w:sz w:val="22"/>
-          <w:szCs w:val="22"/>
-          <w:lang w:val="en-US"/>
-        </w:rPr>
-        <w:t xml:space="preserve"> de </w:t>
-      </w:r>
-      <w:proofErr w:type="spellStart"/>
-      <w:r>
-        <w:rPr>
-          <w:rFonts w:cs="Arial"/>
-          <w:sz w:val="22"/>
-          <w:szCs w:val="22"/>
-          <w:lang w:val="en-US"/>
-        </w:rPr>
-        <w:t>pagamento</w:t>
-      </w:r>
-      <w:proofErr w:type="spellEnd"/>
-      <w:r>
-        <w:rPr>
-          <w:rFonts w:cs="Arial"/>
-          <w:sz w:val="22"/>
-          <w:szCs w:val="22"/>
-          <w:lang w:val="en-US"/>
-        </w:rPr>
-        <w:t xml:space="preserve"> </w:t>
-      </w:r>
-      <w:proofErr w:type="spellStart"/>
-      <w:r>
-        <w:rPr>
-          <w:rFonts w:cs="Arial"/>
-          <w:sz w:val="22"/>
-          <w:szCs w:val="22"/>
-          <w:lang w:val="en-US"/>
-        </w:rPr>
-        <w:t>automático</w:t>
-      </w:r>
-      <w:proofErr w:type="spellEnd"/>
-      <w:r>
-        <w:rPr>
-          <w:rFonts w:cs="Arial"/>
-          <w:sz w:val="22"/>
-          <w:szCs w:val="22"/>
-          <w:lang w:val="en-US"/>
-        </w:rPr>
-        <w:t>:</w:t>
-      </w:r>
-      <w:r>
-        <w:rPr>
-          <w:rFonts w:cs="Arial"/>
-          <w:sz w:val="22"/>
-          <w:szCs w:val="22"/>
-          <w:lang w:val="en-US" w:eastAsia="pt-PT"/>
-        </w:rPr>
-        <w:t xml:space="preserve"> </w:t>
-      </w:r>
-      <w:r>
-        <w:rPr>
-          <w:rFonts w:cs="Arial"/>
-          <w:sz w:val="22"/>
-          <w:szCs w:val="22"/>
-          <w:lang w:val="en-US" w:eastAsia="pt-PT"/>
-        </w:rPr>
-        <w:t xml:space="preserve">{{ </w:t>
-      </w:r>
-      <w:proofErr w:type="spellStart"/>
-      <w:r>
-        <w:rPr>
-          <w:rFonts w:cs="Arial"/>
-          <w:sz w:val="22"/>
-          <w:szCs w:val="22"/>
-          <w:lang w:val="en-US" w:eastAsia="pt-PT"/>
-        </w:rPr>
-        <w:t>booking.vehicle.viaverde_id</w:t>
-      </w:r>
-      <w:proofErr w:type="spellEnd"/>
-      <w:r>
-        <w:rPr>
-          <w:rFonts w:cs="Arial"/>
-          <w:sz w:val="22"/>
-          <w:szCs w:val="22"/>
-          <w:lang w:val="en-US" w:eastAsia="pt-PT"/>
-        </w:rPr>
-        <w:t xml:space="preserve"> </w:t>
-      </w:r>
-      <w:r>
-        <w:rPr>
-          <w:rFonts w:cs="Arial"/>
-          <w:sz w:val="22"/>
-          <w:szCs w:val="22"/>
-          <w:lang w:val="en-US" w:eastAsia="pt-PT"/>
-        </w:rPr>
-        <w:t>}}</w:t>
-      </w:r>
-    </w:p>
-    <w:p>
-      <w:pPr>
-        <w:pStyle w:val="ListParagraph"/>
-        <w:spacing w:line="340" w:lineRule="exact"/>
-        <w:ind w:left="567"/>
-        <w:jc w:val="both"/>
-        <w:rPr>
-          <w:rFonts w:cs="Arial"/>
-          <w:sz w:val="22"/>
-          <w:szCs w:val="22"/>
-        </w:rPr>
-      </w:pPr>
-      <w:proofErr w:type="spellStart"/>
-      <w:r>
-        <w:rPr>
-          <w:rFonts w:cs="Arial"/>
-          <w:sz w:val="22"/>
-          <w:szCs w:val="22"/>
-        </w:rPr>
-        <w:t>Combustível</w:t>
-      </w:r>
-      <w:proofErr w:type="spellEnd"/>
-      <w:r>
-        <w:rPr>
-          <w:rFonts w:cs="Arial"/>
-          <w:sz w:val="22"/>
-          <w:szCs w:val="22"/>
-        </w:rPr>
-        <w:t>:</w:t>
-      </w:r>
-      <w:r>
-        <w:rPr>
-          <w:rFonts w:cs="Arial"/>
-          <w:sz w:val="22"/>
-          <w:szCs w:val="22"/>
-          <w:lang w:val="en-US"/>
-        </w:rPr>
-        <w:t xml:space="preserve">{% if </w:t>
-      </w:r>
-      <w:proofErr w:type="spellStart"/>
-      <w:r>
-        <w:rPr>
-          <w:rFonts w:cs="Arial"/>
-          <w:sz w:val="22"/>
-          <w:szCs w:val="22"/>
-          <w:lang w:val="en-US"/>
-        </w:rPr>
-        <w:t>booking.vehicle.</w:t>
-      </w:r>
-      <w:r>
-        <w:rPr>
-          <w:rFonts w:cs="Arial"/>
-          <w:sz w:val="22"/>
-          <w:szCs w:val="22"/>
-          <w:lang w:val="en-US"/>
-        </w:rPr>
-        <w:t>is_electric</w:t>
-      </w:r>
-      <w:proofErr w:type="spellEnd"/>
-      <w:r>
-        <w:rPr>
-          <w:rFonts w:cs="Arial"/>
-          <w:sz w:val="22"/>
-          <w:szCs w:val="22"/>
-          <w:lang w:val="en-US"/>
-        </w:rPr>
-        <w:t xml:space="preserve"> %}</w:t>
-      </w:r>
-      <w:r>
-        <w:rPr>
-          <w:rFonts w:cs="Arial"/>
-          <w:sz w:val="22"/>
-          <w:szCs w:val="22"/>
-        </w:rPr>
-        <w:t xml:space="preserve"> </w:t>
-      </w:r>
-      <w:r>
-        <w:rPr>
-          <w:rFonts w:cs="Arial"/>
-          <w:sz w:val="22"/>
-          <w:szCs w:val="22"/>
-        </w:rPr>
-        <w:t xml:space="preserve">Diesel </w:t>
+        <w:t>%}</w:t>
+      </w:r>
+      <w:r>
+        <w:rPr>
+          <w:rFonts w:cs="Arial"/>
+          <w:sz w:val="22"/>
+          <w:szCs w:val="22"/>
+        </w:rPr>
+        <w:t xml:space="preserve"> Diesel </w:t>
       </w:r>
       <w:r>
         <w:rPr>
@@ -1500,15 +1350,7 @@
           <w:sz w:val="22"/>
           <w:szCs w:val="22"/>
         </w:rPr>
-        <w:t xml:space="preserve"> </w:t>
-      </w:r>
-      <w:r>
-        <w:rPr>
-          <w:rFonts w:cs="Arial"/>
-          <w:sz w:val="22"/>
-          <w:szCs w:val="22"/>
-        </w:rPr>
-        <w:t xml:space="preserve">Diesel </w:t>
+        <w:t xml:space="preserve"> Diesel </w:t>
       </w:r>
       <w:r>
         <w:rPr>
@@ -1558,6 +1400,7 @@
         </w:rPr>
         <w:t xml:space="preserve"> </w:t>
       </w:r>
+      <w:proofErr w:type="gramStart"/>
       <w:r>
         <w:rPr>
           <w:rFonts w:cs="Arial"/>
@@ -1588,6 +1431,7 @@
         </w:rPr>
         <w:t>]</w:t>
       </w:r>
+      <w:proofErr w:type="gramEnd"/>
       <w:r>
         <w:rPr>
           <w:rFonts w:cs="Arial"/>
@@ -2462,6 +2306,7 @@
         </w:rPr>
         <w:t xml:space="preserve">de início do contrato: </w:t>
       </w:r>
+      <w:proofErr w:type="gramStart"/>
       <w:r>
         <w:rPr>
           <w:rFonts w:cs="Arial"/>
@@ -2479,7 +2324,17 @@
           <w:szCs w:val="22"/>
           <w:lang w:val="pt-PT"/>
         </w:rPr>
-        <w:t>booking.start_date</w:t>
+        <w:t>booking</w:t>
+      </w:r>
+      <w:proofErr w:type="gramEnd"/>
+      <w:r>
+        <w:rPr>
+          <w:rFonts w:cs="Arial"/>
+          <w:sz w:val="22"/>
+          <w:szCs w:val="22"/>
+          <w:lang w:val="pt-PT"/>
+        </w:rPr>
+        <w:t>.start_date</w:t>
       </w:r>
       <w:proofErr w:type="spellEnd"/>
       <w:r>
@@ -2531,6 +2386,7 @@
         </w:rPr>
         <w:t xml:space="preserve">de termo do contrato: </w:t>
       </w:r>
+      <w:proofErr w:type="gramStart"/>
       <w:r>
         <w:rPr>
           <w:rFonts w:cs="Arial"/>
@@ -2548,7 +2404,17 @@
           <w:szCs w:val="22"/>
           <w:lang w:val="pt-PT"/>
         </w:rPr>
-        <w:t>booking.end_date</w:t>
+        <w:t>booking.end</w:t>
+      </w:r>
+      <w:proofErr w:type="gramEnd"/>
+      <w:r>
+        <w:rPr>
+          <w:rFonts w:cs="Arial"/>
+          <w:sz w:val="22"/>
+          <w:szCs w:val="22"/>
+          <w:lang w:val="pt-PT"/>
+        </w:rPr>
+        <w:t>_date</w:t>
       </w:r>
       <w:proofErr w:type="spellEnd"/>
       <w:r>
@@ -2672,6 +2538,7 @@
         <w:t xml:space="preserve">{% if </w:t>
       </w:r>
       <w:proofErr w:type="spellStart"/>
+      <w:proofErr w:type="gramStart"/>
       <w:r>
         <w:rPr>
           <w:rFonts w:cs="Arial"/>
@@ -2679,7 +2546,26 @@
           <w:szCs w:val="22"/>
           <w:lang w:val="en-US"/>
         </w:rPr>
-        <w:t>booking.vehicle.vehicle_type</w:t>
+        <w:t>contract.</w:t>
+      </w:r>
+      <w:r>
+        <w:rPr>
+          <w:rFonts w:cs="Arial"/>
+          <w:sz w:val="22"/>
+          <w:szCs w:val="22"/>
+          <w:lang w:val="en-US"/>
+        </w:rPr>
+        <w:t>booking</w:t>
+      </w:r>
+      <w:proofErr w:type="gramEnd"/>
+      <w:r>
+        <w:rPr>
+          <w:rFonts w:cs="Arial"/>
+          <w:sz w:val="22"/>
+          <w:szCs w:val="22"/>
+          <w:lang w:val="en-US"/>
+        </w:rPr>
+        <w:t>.vehicle.vehicle_type</w:t>
       </w:r>
       <w:proofErr w:type="spellEnd"/>
       <w:r>
@@ -2712,6 +2598,15 @@
         <w:t xml:space="preserve"> </w:t>
       </w:r>
       <w:proofErr w:type="spellStart"/>
+      <w:r>
+        <w:rPr>
+          <w:rFonts w:cs="Arial"/>
+          <w:sz w:val="22"/>
+          <w:szCs w:val="22"/>
+          <w:lang w:val="en-US"/>
+        </w:rPr>
+        <w:t>contract.</w:t>
+      </w:r>
       <w:r>
         <w:rPr>
           <w:rFonts w:cs="Arial"/>
@@ -3337,6 +3232,7 @@
         </w:rPr>
         <w:t xml:space="preserve"> </w:t>
       </w:r>
+      <w:proofErr w:type="gramStart"/>
       <w:r>
         <w:rPr>
           <w:rFonts w:cs="Arial"/>
@@ -3347,6 +3243,25 @@
         <w:t xml:space="preserve">{{ </w:t>
       </w:r>
       <w:proofErr w:type="spellStart"/>
+      <w:r>
+        <w:rPr>
+          <w:rFonts w:cs="Arial"/>
+          <w:sz w:val="22"/>
+          <w:szCs w:val="22"/>
+          <w:lang w:val="pt-PT" w:eastAsia="pt-PT"/>
+        </w:rPr>
+        <w:t>contract</w:t>
+      </w:r>
+      <w:proofErr w:type="gramEnd"/>
+      <w:r>
+        <w:rPr>
+          <w:rFonts w:cs="Arial"/>
+          <w:sz w:val="22"/>
+          <w:szCs w:val="22"/>
+          <w:lang w:val="pt-PT" w:eastAsia="pt-PT"/>
+        </w:rPr>
+        <w:t>.</w:t>
+      </w:r>
       <w:r>
         <w:rPr>
           <w:rFonts w:cs="Arial"/>
@@ -4888,7 +4803,7 @@
 </file>
 
 <file path=word/endnotes.xml><?xml version="1.0" encoding="utf-8"?>
-<w:endnotes xmlns:wpc="http://schemas.microsoft.com/office/word/2010/wordprocessingCanvas" xmlns:cx="http://schemas.microsoft.com/office/drawing/2014/chartex" xmlns:cx1="http://schemas.microsoft.com/office/drawing/2015/9/8/chartex" xmlns:cx2="http://schemas.microsoft.com/office/drawing/2015/10/21/chartex" xmlns:cx3="http://schemas.microsoft.com/office/drawing/2016/5/9/chartex" xmlns:cx4="http://schemas.microsoft.com/office/drawing/2016/5/10/chartex" xmlns:cx5="http://schemas.microsoft.com/office/drawing/2016/5/11/chartex" xmlns:cx6="http://schemas.microsoft.com/office/drawing/2016/5/12/chartex" xmlns:cx7="http://schemas.microsoft.com/office/drawing/2016/5/13/chartex" xmlns:cx8="http://schemas.microsoft.com/office/drawing/2016/5/14/chartex" xmlns:mc="http://schemas.openxmlformats.org/markup-compatibility/2006" xmlns:aink="http://schemas.microsoft.com/office/drawing/2016/ink" xmlns:am3d="http://schemas.microsoft.com/office/drawing/2017/model3d" xmlns:o="urn:schemas-microsoft-com:office:office" xmlns:oel="http://schemas.microsoft.com/office/2019/extlst" xmlns:r="http://schemas.openxmlformats.org/officeDocument/2006/relationships" xmlns:m="http://schemas.openxmlformats.org/officeDocument/2006/math" xmlns:v="urn:schemas-microsoft-com:vml" xmlns:wp14="http://schemas.microsoft.com/office/word/2010/wordprocessingDrawing" xmlns:wp="http://schemas.openxmlformats.org/drawingml/2006/wordprocessingDrawing" xmlns:w10="urn:schemas-microsoft-com:office:word" xmlns:w="http://schemas.openxmlformats.org/wordprocessingml/2006/main" xmlns:w14="http://schemas.microsoft.com/office/word/2010/wordml" xmlns:w15="http://schemas.microsoft.com/office/word/2012/wordml" xmlns:w16cex="http://schemas.microsoft.com/office/word/2018/wordml/cex" xmlns:w16cid="http://schemas.microsoft.com/office/word/2016/wordml/cid" xmlns:w16="http://schemas.microsoft.com/office/word/2018/wordml" xmlns:w16sdtdh="http://schemas.microsoft.com/office/word/2020/wordml/sdtdatahash" xmlns:w16se="http://schemas.microsoft.com/office/word/2015/wordml/symex" xmlns:wpg="http://schemas.microsoft.com/office/word/2010/wordprocessingGroup" xmlns:wpi="http://schemas.microsoft.com/office/word/2010/wordprocessingInk" xmlns:wne="http://schemas.microsoft.com/office/word/2006/wordml" xmlns:wps="http://schemas.microsoft.com/office/word/2010/wordprocessingShape" mc:Ignorable="w14 w15 w16se w16cid w16 w16cex w16sdtdh wp14">
+<w:endnotes xmlns:wpc="http://schemas.microsoft.com/office/word/2010/wordprocessingCanvas" xmlns:cx="http://schemas.microsoft.com/office/drawing/2014/chartex" xmlns:cx1="http://schemas.microsoft.com/office/drawing/2015/9/8/chartex" xmlns:cx2="http://schemas.microsoft.com/office/drawing/2015/10/21/chartex" xmlns:cx3="http://schemas.microsoft.com/office/drawing/2016/5/9/chartex" xmlns:cx4="http://schemas.microsoft.com/office/drawing/2016/5/10/chartex" xmlns:cx5="http://schemas.microsoft.com/office/drawing/2016/5/11/chartex" xmlns:cx6="http://schemas.microsoft.com/office/drawing/2016/5/12/chartex" xmlns:cx7="http://schemas.microsoft.com/office/drawing/2016/5/13/chartex" xmlns:cx8="http://schemas.microsoft.com/office/drawing/2016/5/14/chartex" xmlns:mc="http://schemas.openxmlformats.org/markup-compatibility/2006" xmlns:aink="http://schemas.microsoft.com/office/drawing/2016/ink" xmlns:am3d="http://schemas.microsoft.com/office/drawing/2017/model3d" xmlns:o="urn:schemas-microsoft-com:office:office" xmlns:oel="http://schemas.microsoft.com/office/2019/extlst" xmlns:r="http://schemas.openxmlformats.org/officeDocument/2006/relationships" xmlns:m="http://schemas.openxmlformats.org/officeDocument/2006/math" xmlns:v="urn:schemas-microsoft-com:vml" xmlns:wp14="http://schemas.microsoft.com/office/word/2010/wordprocessingDrawing" xmlns:wp="http://schemas.openxmlformats.org/drawingml/2006/wordprocessingDrawing" xmlns:w10="urn:schemas-microsoft-com:office:word" xmlns:w="http://schemas.openxmlformats.org/wordprocessingml/2006/main" xmlns:w14="http://schemas.microsoft.com/office/word/2010/wordml" xmlns:w15="http://schemas.microsoft.com/office/word/2012/wordml" xmlns:w16cex="http://schemas.microsoft.com/office/word/2018/wordml/cex" xmlns:w16cid="http://schemas.microsoft.com/office/word/2016/wordml/cid" xmlns:w16="http://schemas.microsoft.com/office/word/2018/wordml" xmlns:w16du="http://schemas.microsoft.com/office/word/2023/wordml/word16du" xmlns:w16sdtdh="http://schemas.microsoft.com/office/word/2020/wordml/sdtdatahash" xmlns:w16sdtfl="http://schemas.microsoft.com/office/word/2024/wordml/sdtformatlock" xmlns:w16se="http://schemas.microsoft.com/office/word/2015/wordml/symex" xmlns:wpg="http://schemas.microsoft.com/office/word/2010/wordprocessingGroup" xmlns:wpi="http://schemas.microsoft.com/office/word/2010/wordprocessingInk" xmlns:wne="http://schemas.microsoft.com/office/word/2006/wordml" xmlns:wps="http://schemas.microsoft.com/office/word/2010/wordprocessingShape" mc:Ignorable="w14 w15 w16se w16cid w16 w16cex w16sdtdh w16sdtfl w16du wp14">
   <w:endnote w:type="separator" w:id="-1">
     <w:p>
       <w:r>
@@ -4914,7 +4829,7 @@
 </file>
 
 <file path=word/footer1.xml><?xml version="1.0" encoding="utf-8"?>
-<w:ftr xmlns:wpc="http://schemas.microsoft.com/office/word/2010/wordprocessingCanvas" xmlns:cx="http://schemas.microsoft.com/office/drawing/2014/chartex" xmlns:cx1="http://schemas.microsoft.com/office/drawing/2015/9/8/chartex" xmlns:cx2="http://schemas.microsoft.com/office/drawing/2015/10/21/chartex" xmlns:cx3="http://schemas.microsoft.com/office/drawing/2016/5/9/chartex" xmlns:cx4="http://schemas.microsoft.com/office/drawing/2016/5/10/chartex" xmlns:cx5="http://schemas.microsoft.com/office/drawing/2016/5/11/chartex" xmlns:cx6="http://schemas.microsoft.com/office/drawing/2016/5/12/chartex" xmlns:cx7="http://schemas.microsoft.com/office/drawing/2016/5/13/chartex" xmlns:cx8="http://schemas.microsoft.com/office/drawing/2016/5/14/chartex" xmlns:mc="http://schemas.openxmlformats.org/markup-compatibility/2006" xmlns:aink="http://schemas.microsoft.com/office/drawing/2016/ink" xmlns:am3d="http://schemas.microsoft.com/office/drawing/2017/model3d" xmlns:o="urn:schemas-microsoft-com:office:office" xmlns:oel="http://schemas.microsoft.com/office/2019/extlst" xmlns:r="http://schemas.openxmlformats.org/officeDocument/2006/relationships" xmlns:m="http://schemas.openxmlformats.org/officeDocument/2006/math" xmlns:v="urn:schemas-microsoft-com:vml" xmlns:wp14="http://schemas.microsoft.com/office/word/2010/wordprocessingDrawing" xmlns:wp="http://schemas.openxmlformats.org/drawingml/2006/wordprocessingDrawing" xmlns:w10="urn:schemas-microsoft-com:office:word" xmlns:w="http://schemas.openxmlformats.org/wordprocessingml/2006/main" xmlns:w14="http://schemas.microsoft.com/office/word/2010/wordml" xmlns:w15="http://schemas.microsoft.com/office/word/2012/wordml" xmlns:w16cex="http://schemas.microsoft.com/office/word/2018/wordml/cex" xmlns:w16cid="http://schemas.microsoft.com/office/word/2016/wordml/cid" xmlns:w16="http://schemas.microsoft.com/office/word/2018/wordml" xmlns:w16sdtdh="http://schemas.microsoft.com/office/word/2020/wordml/sdtdatahash" xmlns:w16se="http://schemas.microsoft.com/office/word/2015/wordml/symex" xmlns:wpg="http://schemas.microsoft.com/office/word/2010/wordprocessingGroup" xmlns:wpi="http://schemas.microsoft.com/office/word/2010/wordprocessingInk" xmlns:wne="http://schemas.microsoft.com/office/word/2006/wordml" xmlns:wps="http://schemas.microsoft.com/office/word/2010/wordprocessingShape" mc:Ignorable="w14 w15 w16se w16cid w16 w16cex w16sdtdh wp14">
+<w:ftr xmlns:wpc="http://schemas.microsoft.com/office/word/2010/wordprocessingCanvas" xmlns:cx="http://schemas.microsoft.com/office/drawing/2014/chartex" xmlns:cx1="http://schemas.microsoft.com/office/drawing/2015/9/8/chartex" xmlns:cx2="http://schemas.microsoft.com/office/drawing/2015/10/21/chartex" xmlns:cx3="http://schemas.microsoft.com/office/drawing/2016/5/9/chartex" xmlns:cx4="http://schemas.microsoft.com/office/drawing/2016/5/10/chartex" xmlns:cx5="http://schemas.microsoft.com/office/drawing/2016/5/11/chartex" xmlns:cx6="http://schemas.microsoft.com/office/drawing/2016/5/12/chartex" xmlns:cx7="http://schemas.microsoft.com/office/drawing/2016/5/13/chartex" xmlns:cx8="http://schemas.microsoft.com/office/drawing/2016/5/14/chartex" xmlns:mc="http://schemas.openxmlformats.org/markup-compatibility/2006" xmlns:aink="http://schemas.microsoft.com/office/drawing/2016/ink" xmlns:am3d="http://schemas.microsoft.com/office/drawing/2017/model3d" xmlns:o="urn:schemas-microsoft-com:office:office" xmlns:oel="http://schemas.microsoft.com/office/2019/extlst" xmlns:r="http://schemas.openxmlformats.org/officeDocument/2006/relationships" xmlns:m="http://schemas.openxmlformats.org/officeDocument/2006/math" xmlns:v="urn:schemas-microsoft-com:vml" xmlns:wp14="http://schemas.microsoft.com/office/word/2010/wordprocessingDrawing" xmlns:wp="http://schemas.openxmlformats.org/drawingml/2006/wordprocessingDrawing" xmlns:w10="urn:schemas-microsoft-com:office:word" xmlns:w="http://schemas.openxmlformats.org/wordprocessingml/2006/main" xmlns:w14="http://schemas.microsoft.com/office/word/2010/wordml" xmlns:w15="http://schemas.microsoft.com/office/word/2012/wordml" xmlns:w16cex="http://schemas.microsoft.com/office/word/2018/wordml/cex" xmlns:w16cid="http://schemas.microsoft.com/office/word/2016/wordml/cid" xmlns:w16="http://schemas.microsoft.com/office/word/2018/wordml" xmlns:w16du="http://schemas.microsoft.com/office/word/2023/wordml/word16du" xmlns:w16sdtdh="http://schemas.microsoft.com/office/word/2020/wordml/sdtdatahash" xmlns:w16sdtfl="http://schemas.microsoft.com/office/word/2024/wordml/sdtformatlock" xmlns:w16se="http://schemas.microsoft.com/office/word/2015/wordml/symex" xmlns:wpg="http://schemas.microsoft.com/office/word/2010/wordprocessingGroup" xmlns:wpi="http://schemas.microsoft.com/office/word/2010/wordprocessingInk" xmlns:wne="http://schemas.microsoft.com/office/word/2006/wordml" xmlns:wps="http://schemas.microsoft.com/office/word/2010/wordprocessingShape" mc:Ignorable="w14 w15 w16se w16cid w16 w16cex w16sdtdh w16sdtfl w16du wp14">
   <w:tbl>
     <w:tblPr>
       <w:tblpPr w:vertAnchor="page" w:horzAnchor="margin" w:tblpX="426" w:tblpY="15027"/>
@@ -5197,7 +5112,7 @@
 </file>
 
 <file path=word/footer2.xml><?xml version="1.0" encoding="utf-8"?>
-<w:ftr xmlns:wpc="http://schemas.microsoft.com/office/word/2010/wordprocessingCanvas" xmlns:cx="http://schemas.microsoft.com/office/drawing/2014/chartex" xmlns:cx1="http://schemas.microsoft.com/office/drawing/2015/9/8/chartex" xmlns:cx2="http://schemas.microsoft.com/office/drawing/2015/10/21/chartex" xmlns:cx3="http://schemas.microsoft.com/office/drawing/2016/5/9/chartex" xmlns:cx4="http://schemas.microsoft.com/office/drawing/2016/5/10/chartex" xmlns:cx5="http://schemas.microsoft.com/office/drawing/2016/5/11/chartex" xmlns:cx6="http://schemas.microsoft.com/office/drawing/2016/5/12/chartex" xmlns:cx7="http://schemas.microsoft.com/office/drawing/2016/5/13/chartex" xmlns:cx8="http://schemas.microsoft.com/office/drawing/2016/5/14/chartex" xmlns:mc="http://schemas.openxmlformats.org/markup-compatibility/2006" xmlns:aink="http://schemas.microsoft.com/office/drawing/2016/ink" xmlns:am3d="http://schemas.microsoft.com/office/drawing/2017/model3d" xmlns:o="urn:schemas-microsoft-com:office:office" xmlns:oel="http://schemas.microsoft.com/office/2019/extlst" xmlns:r="http://schemas.openxmlformats.org/officeDocument/2006/relationships" xmlns:m="http://schemas.openxmlformats.org/officeDocument/2006/math" xmlns:v="urn:schemas-microsoft-com:vml" xmlns:wp14="http://schemas.microsoft.com/office/word/2010/wordprocessingDrawing" xmlns:wp="http://schemas.openxmlformats.org/drawingml/2006/wordprocessingDrawing" xmlns:w10="urn:schemas-microsoft-com:office:word" xmlns:w="http://schemas.openxmlformats.org/wordprocessingml/2006/main" xmlns:w14="http://schemas.microsoft.com/office/word/2010/wordml" xmlns:w15="http://schemas.microsoft.com/office/word/2012/wordml" xmlns:w16cex="http://schemas.microsoft.com/office/word/2018/wordml/cex" xmlns:w16cid="http://schemas.microsoft.com/office/word/2016/wordml/cid" xmlns:w16="http://schemas.microsoft.com/office/word/2018/wordml" xmlns:w16sdtdh="http://schemas.microsoft.com/office/word/2020/wordml/sdtdatahash" xmlns:w16se="http://schemas.microsoft.com/office/word/2015/wordml/symex" xmlns:wpg="http://schemas.microsoft.com/office/word/2010/wordprocessingGroup" xmlns:wpi="http://schemas.microsoft.com/office/word/2010/wordprocessingInk" xmlns:wne="http://schemas.microsoft.com/office/word/2006/wordml" xmlns:wps="http://schemas.microsoft.com/office/word/2010/wordprocessingShape" mc:Ignorable="w14 w15 w16se w16cid w16 w16cex w16sdtdh wp14">
+<w:ftr xmlns:wpc="http://schemas.microsoft.com/office/word/2010/wordprocessingCanvas" xmlns:cx="http://schemas.microsoft.com/office/drawing/2014/chartex" xmlns:cx1="http://schemas.microsoft.com/office/drawing/2015/9/8/chartex" xmlns:cx2="http://schemas.microsoft.com/office/drawing/2015/10/21/chartex" xmlns:cx3="http://schemas.microsoft.com/office/drawing/2016/5/9/chartex" xmlns:cx4="http://schemas.microsoft.com/office/drawing/2016/5/10/chartex" xmlns:cx5="http://schemas.microsoft.com/office/drawing/2016/5/11/chartex" xmlns:cx6="http://schemas.microsoft.com/office/drawing/2016/5/12/chartex" xmlns:cx7="http://schemas.microsoft.com/office/drawing/2016/5/13/chartex" xmlns:cx8="http://schemas.microsoft.com/office/drawing/2016/5/14/chartex" xmlns:mc="http://schemas.openxmlformats.org/markup-compatibility/2006" xmlns:aink="http://schemas.microsoft.com/office/drawing/2016/ink" xmlns:am3d="http://schemas.microsoft.com/office/drawing/2017/model3d" xmlns:o="urn:schemas-microsoft-com:office:office" xmlns:oel="http://schemas.microsoft.com/office/2019/extlst" xmlns:r="http://schemas.openxmlformats.org/officeDocument/2006/relationships" xmlns:m="http://schemas.openxmlformats.org/officeDocument/2006/math" xmlns:v="urn:schemas-microsoft-com:vml" xmlns:wp14="http://schemas.microsoft.com/office/word/2010/wordprocessingDrawing" xmlns:wp="http://schemas.openxmlformats.org/drawingml/2006/wordprocessingDrawing" xmlns:w10="urn:schemas-microsoft-com:office:word" xmlns:w="http://schemas.openxmlformats.org/wordprocessingml/2006/main" xmlns:w14="http://schemas.microsoft.com/office/word/2010/wordml" xmlns:w15="http://schemas.microsoft.com/office/word/2012/wordml" xmlns:w16cex="http://schemas.microsoft.com/office/word/2018/wordml/cex" xmlns:w16cid="http://schemas.microsoft.com/office/word/2016/wordml/cid" xmlns:w16="http://schemas.microsoft.com/office/word/2018/wordml" xmlns:w16du="http://schemas.microsoft.com/office/word/2023/wordml/word16du" xmlns:w16sdtdh="http://schemas.microsoft.com/office/word/2020/wordml/sdtdatahash" xmlns:w16sdtfl="http://schemas.microsoft.com/office/word/2024/wordml/sdtformatlock" xmlns:w16se="http://schemas.microsoft.com/office/word/2015/wordml/symex" xmlns:wpg="http://schemas.microsoft.com/office/word/2010/wordprocessingGroup" xmlns:wpi="http://schemas.microsoft.com/office/word/2010/wordprocessingInk" xmlns:wne="http://schemas.microsoft.com/office/word/2006/wordml" xmlns:wps="http://schemas.microsoft.com/office/word/2010/wordprocessingShape" mc:Ignorable="w14 w15 w16se w16cid w16 w16cex w16sdtdh w16sdtfl w16du wp14">
   <w:tbl>
     <w:tblPr>
       <w:tblpPr w:vertAnchor="page" w:horzAnchor="margin" w:tblpX="426" w:tblpY="15027"/>
@@ -5270,7 +5185,27 @@
               <w:sz w:val="14"/>
               <w:lang w:val="pt-PT"/>
             </w:rPr>
-            <w:t>Estrada da Várzea n.º7</w:t>
+            <w:t xml:space="preserve">Estrada da Várzea </w:t>
+          </w:r>
+          <w:proofErr w:type="gramStart"/>
+          <w:r>
+            <w:rPr>
+              <w:rFonts w:ascii="Gill Sans MT" w:hAnsi="Gill Sans MT"/>
+              <w:spacing w:val="5"/>
+              <w:sz w:val="14"/>
+              <w:lang w:val="pt-PT"/>
+            </w:rPr>
+            <w:t>n.º</w:t>
+          </w:r>
+          <w:proofErr w:type="gramEnd"/>
+          <w:r>
+            <w:rPr>
+              <w:rFonts w:ascii="Gill Sans MT" w:hAnsi="Gill Sans MT"/>
+              <w:spacing w:val="5"/>
+              <w:sz w:val="14"/>
+              <w:lang w:val="pt-PT"/>
+            </w:rPr>
+            <w:t>7</w:t>
           </w:r>
         </w:p>
         <w:p>
@@ -5419,7 +5354,7 @@
 </file>
 
 <file path=word/footnotes.xml><?xml version="1.0" encoding="utf-8"?>
-<w:footnotes xmlns:wpc="http://schemas.microsoft.com/office/word/2010/wordprocessingCanvas" xmlns:cx="http://schemas.microsoft.com/office/drawing/2014/chartex" xmlns:cx1="http://schemas.microsoft.com/office/drawing/2015/9/8/chartex" xmlns:cx2="http://schemas.microsoft.com/office/drawing/2015/10/21/chartex" xmlns:cx3="http://schemas.microsoft.com/office/drawing/2016/5/9/chartex" xmlns:cx4="http://schemas.microsoft.com/office/drawing/2016/5/10/chartex" xmlns:cx5="http://schemas.microsoft.com/office/drawing/2016/5/11/chartex" xmlns:cx6="http://schemas.microsoft.com/office/drawing/2016/5/12/chartex" xmlns:cx7="http://schemas.microsoft.com/office/drawing/2016/5/13/chartex" xmlns:cx8="http://schemas.microsoft.com/office/drawing/2016/5/14/chartex" xmlns:mc="http://schemas.openxmlformats.org/markup-compatibility/2006" xmlns:aink="http://schemas.microsoft.com/office/drawing/2016/ink" xmlns:am3d="http://schemas.microsoft.com/office/drawing/2017/model3d" xmlns:o="urn:schemas-microsoft-com:office:office" xmlns:oel="http://schemas.microsoft.com/office/2019/extlst" xmlns:r="http://schemas.openxmlformats.org/officeDocument/2006/relationships" xmlns:m="http://schemas.openxmlformats.org/officeDocument/2006/math" xmlns:v="urn:schemas-microsoft-com:vml" xmlns:wp14="http://schemas.microsoft.com/office/word/2010/wordprocessingDrawing" xmlns:wp="http://schemas.openxmlformats.org/drawingml/2006/wordprocessingDrawing" xmlns:w10="urn:schemas-microsoft-com:office:word" xmlns:w="http://schemas.openxmlformats.org/wordprocessingml/2006/main" xmlns:w14="http://schemas.microsoft.com/office/word/2010/wordml" xmlns:w15="http://schemas.microsoft.com/office/word/2012/wordml" xmlns:w16cex="http://schemas.microsoft.com/office/word/2018/wordml/cex" xmlns:w16cid="http://schemas.microsoft.com/office/word/2016/wordml/cid" xmlns:w16="http://schemas.microsoft.com/office/word/2018/wordml" xmlns:w16sdtdh="http://schemas.microsoft.com/office/word/2020/wordml/sdtdatahash" xmlns:w16se="http://schemas.microsoft.com/office/word/2015/wordml/symex" xmlns:wpg="http://schemas.microsoft.com/office/word/2010/wordprocessingGroup" xmlns:wpi="http://schemas.microsoft.com/office/word/2010/wordprocessingInk" xmlns:wne="http://schemas.microsoft.com/office/word/2006/wordml" xmlns:wps="http://schemas.microsoft.com/office/word/2010/wordprocessingShape" mc:Ignorable="w14 w15 w16se w16cid w16 w16cex w16sdtdh wp14">
+<w:footnotes xmlns:wpc="http://schemas.microsoft.com/office/word/2010/wordprocessingCanvas" xmlns:cx="http://schemas.microsoft.com/office/drawing/2014/chartex" xmlns:cx1="http://schemas.microsoft.com/office/drawing/2015/9/8/chartex" xmlns:cx2="http://schemas.microsoft.com/office/drawing/2015/10/21/chartex" xmlns:cx3="http://schemas.microsoft.com/office/drawing/2016/5/9/chartex" xmlns:cx4="http://schemas.microsoft.com/office/drawing/2016/5/10/chartex" xmlns:cx5="http://schemas.microsoft.com/office/drawing/2016/5/11/chartex" xmlns:cx6="http://schemas.microsoft.com/office/drawing/2016/5/12/chartex" xmlns:cx7="http://schemas.microsoft.com/office/drawing/2016/5/13/chartex" xmlns:cx8="http://schemas.microsoft.com/office/drawing/2016/5/14/chartex" xmlns:mc="http://schemas.openxmlformats.org/markup-compatibility/2006" xmlns:aink="http://schemas.microsoft.com/office/drawing/2016/ink" xmlns:am3d="http://schemas.microsoft.com/office/drawing/2017/model3d" xmlns:o="urn:schemas-microsoft-com:office:office" xmlns:oel="http://schemas.microsoft.com/office/2019/extlst" xmlns:r="http://schemas.openxmlformats.org/officeDocument/2006/relationships" xmlns:m="http://schemas.openxmlformats.org/officeDocument/2006/math" xmlns:v="urn:schemas-microsoft-com:vml" xmlns:wp14="http://schemas.microsoft.com/office/word/2010/wordprocessingDrawing" xmlns:wp="http://schemas.openxmlformats.org/drawingml/2006/wordprocessingDrawing" xmlns:w10="urn:schemas-microsoft-com:office:word" xmlns:w="http://schemas.openxmlformats.org/wordprocessingml/2006/main" xmlns:w14="http://schemas.microsoft.com/office/word/2010/wordml" xmlns:w15="http://schemas.microsoft.com/office/word/2012/wordml" xmlns:w16cex="http://schemas.microsoft.com/office/word/2018/wordml/cex" xmlns:w16cid="http://schemas.microsoft.com/office/word/2016/wordml/cid" xmlns:w16="http://schemas.microsoft.com/office/word/2018/wordml" xmlns:w16du="http://schemas.microsoft.com/office/word/2023/wordml/word16du" xmlns:w16sdtdh="http://schemas.microsoft.com/office/word/2020/wordml/sdtdatahash" xmlns:w16sdtfl="http://schemas.microsoft.com/office/word/2024/wordml/sdtformatlock" xmlns:w16se="http://schemas.microsoft.com/office/word/2015/wordml/symex" xmlns:wpg="http://schemas.microsoft.com/office/word/2010/wordprocessingGroup" xmlns:wpi="http://schemas.microsoft.com/office/word/2010/wordprocessingInk" xmlns:wne="http://schemas.microsoft.com/office/word/2006/wordml" xmlns:wps="http://schemas.microsoft.com/office/word/2010/wordprocessingShape" mc:Ignorable="w14 w15 w16se w16cid w16 w16cex w16sdtdh w16sdtfl w16du wp14">
   <w:footnote w:type="separator" w:id="-1">
     <w:p>
       <w:r>
@@ -5445,7 +5380,7 @@
 </file>
 
 <file path=word/header1.xml><?xml version="1.0" encoding="utf-8"?>
-<w:hdr xmlns:wpc="http://schemas.microsoft.com/office/word/2010/wordprocessingCanvas" xmlns:cx="http://schemas.microsoft.com/office/drawing/2014/chartex" xmlns:cx1="http://schemas.microsoft.com/office/drawing/2015/9/8/chartex" xmlns:cx2="http://schemas.microsoft.com/office/drawing/2015/10/21/chartex" xmlns:cx3="http://schemas.microsoft.com/office/drawing/2016/5/9/chartex" xmlns:cx4="http://schemas.microsoft.com/office/drawing/2016/5/10/chartex" xmlns:cx5="http://schemas.microsoft.com/office/drawing/2016/5/11/chartex" xmlns:cx6="http://schemas.microsoft.com/office/drawing/2016/5/12/chartex" xmlns:cx7="http://schemas.microsoft.com/office/drawing/2016/5/13/chartex" xmlns:cx8="http://schemas.microsoft.com/office/drawing/2016/5/14/chartex" xmlns:mc="http://schemas.openxmlformats.org/markup-compatibility/2006" xmlns:aink="http://schemas.microsoft.com/office/drawing/2016/ink" xmlns:am3d="http://schemas.microsoft.com/office/drawing/2017/model3d" xmlns:o="urn:schemas-microsoft-com:office:office" xmlns:oel="http://schemas.microsoft.com/office/2019/extlst" xmlns:r="http://schemas.openxmlformats.org/officeDocument/2006/relationships" xmlns:m="http://schemas.openxmlformats.org/officeDocument/2006/math" xmlns:v="urn:schemas-microsoft-com:vml" xmlns:wp14="http://schemas.microsoft.com/office/word/2010/wordprocessingDrawing" xmlns:wp="http://schemas.openxmlformats.org/drawingml/2006/wordprocessingDrawing" xmlns:w10="urn:schemas-microsoft-com:office:word" xmlns:w="http://schemas.openxmlformats.org/wordprocessingml/2006/main" xmlns:w14="http://schemas.microsoft.com/office/word/2010/wordml" xmlns:w15="http://schemas.microsoft.com/office/word/2012/wordml" xmlns:w16cex="http://schemas.microsoft.com/office/word/2018/wordml/cex" xmlns:w16cid="http://schemas.microsoft.com/office/word/2016/wordml/cid" xmlns:w16="http://schemas.microsoft.com/office/word/2018/wordml" xmlns:w16sdtdh="http://schemas.microsoft.com/office/word/2020/wordml/sdtdatahash" xmlns:w16se="http://schemas.microsoft.com/office/word/2015/wordml/symex" xmlns:wpg="http://schemas.microsoft.com/office/word/2010/wordprocessingGroup" xmlns:wpi="http://schemas.microsoft.com/office/word/2010/wordprocessingInk" xmlns:wne="http://schemas.microsoft.com/office/word/2006/wordml" xmlns:wps="http://schemas.microsoft.com/office/word/2010/wordprocessingShape" mc:Ignorable="w14 w15 w16se w16cid w16 w16cex w16sdtdh wp14">
+<w:hdr xmlns:wpc="http://schemas.microsoft.com/office/word/2010/wordprocessingCanvas" xmlns:cx="http://schemas.microsoft.com/office/drawing/2014/chartex" xmlns:cx1="http://schemas.microsoft.com/office/drawing/2015/9/8/chartex" xmlns:cx2="http://schemas.microsoft.com/office/drawing/2015/10/21/chartex" xmlns:cx3="http://schemas.microsoft.com/office/drawing/2016/5/9/chartex" xmlns:cx4="http://schemas.microsoft.com/office/drawing/2016/5/10/chartex" xmlns:cx5="http://schemas.microsoft.com/office/drawing/2016/5/11/chartex" xmlns:cx6="http://schemas.microsoft.com/office/drawing/2016/5/12/chartex" xmlns:cx7="http://schemas.microsoft.com/office/drawing/2016/5/13/chartex" xmlns:cx8="http://schemas.microsoft.com/office/drawing/2016/5/14/chartex" xmlns:mc="http://schemas.openxmlformats.org/markup-compatibility/2006" xmlns:aink="http://schemas.microsoft.com/office/drawing/2016/ink" xmlns:am3d="http://schemas.microsoft.com/office/drawing/2017/model3d" xmlns:o="urn:schemas-microsoft-com:office:office" xmlns:oel="http://schemas.microsoft.com/office/2019/extlst" xmlns:r="http://schemas.openxmlformats.org/officeDocument/2006/relationships" xmlns:m="http://schemas.openxmlformats.org/officeDocument/2006/math" xmlns:v="urn:schemas-microsoft-com:vml" xmlns:wp14="http://schemas.microsoft.com/office/word/2010/wordprocessingDrawing" xmlns:wp="http://schemas.openxmlformats.org/drawingml/2006/wordprocessingDrawing" xmlns:w10="urn:schemas-microsoft-com:office:word" xmlns:w="http://schemas.openxmlformats.org/wordprocessingml/2006/main" xmlns:w14="http://schemas.microsoft.com/office/word/2010/wordml" xmlns:w15="http://schemas.microsoft.com/office/word/2012/wordml" xmlns:w16cex="http://schemas.microsoft.com/office/word/2018/wordml/cex" xmlns:w16cid="http://schemas.microsoft.com/office/word/2016/wordml/cid" xmlns:w16="http://schemas.microsoft.com/office/word/2018/wordml" xmlns:w16du="http://schemas.microsoft.com/office/word/2023/wordml/word16du" xmlns:w16sdtdh="http://schemas.microsoft.com/office/word/2020/wordml/sdtdatahash" xmlns:w16sdtfl="http://schemas.microsoft.com/office/word/2024/wordml/sdtformatlock" xmlns:w16se="http://schemas.microsoft.com/office/word/2015/wordml/symex" xmlns:wpg="http://schemas.microsoft.com/office/word/2010/wordprocessingGroup" xmlns:wpi="http://schemas.microsoft.com/office/word/2010/wordprocessingInk" xmlns:wne="http://schemas.microsoft.com/office/word/2006/wordml" xmlns:wps="http://schemas.microsoft.com/office/word/2010/wordprocessingShape" mc:Ignorable="w14 w15 w16se w16cid w16 w16cex w16sdtdh w16sdtfl w16du wp14">
   <w:p>
     <w:pPr>
       <w:pStyle w:val="Header"/>
@@ -5581,7 +5516,7 @@
 </file>
 
 <file path=word/header2.xml><?xml version="1.0" encoding="utf-8"?>
-<w:hdr xmlns:wpc="http://schemas.microsoft.com/office/word/2010/wordprocessingCanvas" xmlns:cx="http://schemas.microsoft.com/office/drawing/2014/chartex" xmlns:cx1="http://schemas.microsoft.com/office/drawing/2015/9/8/chartex" xmlns:cx2="http://schemas.microsoft.com/office/drawing/2015/10/21/chartex" xmlns:cx3="http://schemas.microsoft.com/office/drawing/2016/5/9/chartex" xmlns:cx4="http://schemas.microsoft.com/office/drawing/2016/5/10/chartex" xmlns:cx5="http://schemas.microsoft.com/office/drawing/2016/5/11/chartex" xmlns:cx6="http://schemas.microsoft.com/office/drawing/2016/5/12/chartex" xmlns:cx7="http://schemas.microsoft.com/office/drawing/2016/5/13/chartex" xmlns:cx8="http://schemas.microsoft.com/office/drawing/2016/5/14/chartex" xmlns:mc="http://schemas.openxmlformats.org/markup-compatibility/2006" xmlns:aink="http://schemas.microsoft.com/office/drawing/2016/ink" xmlns:am3d="http://schemas.microsoft.com/office/drawing/2017/model3d" xmlns:o="urn:schemas-microsoft-com:office:office" xmlns:oel="http://schemas.microsoft.com/office/2019/extlst" xmlns:r="http://schemas.openxmlformats.org/officeDocument/2006/relationships" xmlns:m="http://schemas.openxmlformats.org/officeDocument/2006/math" xmlns:v="urn:schemas-microsoft-com:vml" xmlns:wp14="http://schemas.microsoft.com/office/word/2010/wordprocessingDrawing" xmlns:wp="http://schemas.openxmlformats.org/drawingml/2006/wordprocessingDrawing" xmlns:w10="urn:schemas-microsoft-com:office:word" xmlns:w="http://schemas.openxmlformats.org/wordprocessingml/2006/main" xmlns:w14="http://schemas.microsoft.com/office/word/2010/wordml" xmlns:w15="http://schemas.microsoft.com/office/word/2012/wordml" xmlns:w16cex="http://schemas.microsoft.com/office/word/2018/wordml/cex" xmlns:w16cid="http://schemas.microsoft.com/office/word/2016/wordml/cid" xmlns:w16="http://schemas.microsoft.com/office/word/2018/wordml" xmlns:w16sdtdh="http://schemas.microsoft.com/office/word/2020/wordml/sdtdatahash" xmlns:w16se="http://schemas.microsoft.com/office/word/2015/wordml/symex" xmlns:wpg="http://schemas.microsoft.com/office/word/2010/wordprocessingGroup" xmlns:wpi="http://schemas.microsoft.com/office/word/2010/wordprocessingInk" xmlns:wne="http://schemas.microsoft.com/office/word/2006/wordml" xmlns:wps="http://schemas.microsoft.com/office/word/2010/wordprocessingShape" mc:Ignorable="w14 w15 w16se w16cid w16 w16cex w16sdtdh wp14">
+<w:hdr xmlns:wpc="http://schemas.microsoft.com/office/word/2010/wordprocessingCanvas" xmlns:cx="http://schemas.microsoft.com/office/drawing/2014/chartex" xmlns:cx1="http://schemas.microsoft.com/office/drawing/2015/9/8/chartex" xmlns:cx2="http://schemas.microsoft.com/office/drawing/2015/10/21/chartex" xmlns:cx3="http://schemas.microsoft.com/office/drawing/2016/5/9/chartex" xmlns:cx4="http://schemas.microsoft.com/office/drawing/2016/5/10/chartex" xmlns:cx5="http://schemas.microsoft.com/office/drawing/2016/5/11/chartex" xmlns:cx6="http://schemas.microsoft.com/office/drawing/2016/5/12/chartex" xmlns:cx7="http://schemas.microsoft.com/office/drawing/2016/5/13/chartex" xmlns:cx8="http://schemas.microsoft.com/office/drawing/2016/5/14/chartex" xmlns:mc="http://schemas.openxmlformats.org/markup-compatibility/2006" xmlns:aink="http://schemas.microsoft.com/office/drawing/2016/ink" xmlns:am3d="http://schemas.microsoft.com/office/drawing/2017/model3d" xmlns:o="urn:schemas-microsoft-com:office:office" xmlns:oel="http://schemas.microsoft.com/office/2019/extlst" xmlns:r="http://schemas.openxmlformats.org/officeDocument/2006/relationships" xmlns:m="http://schemas.openxmlformats.org/officeDocument/2006/math" xmlns:v="urn:schemas-microsoft-com:vml" xmlns:wp14="http://schemas.microsoft.com/office/word/2010/wordprocessingDrawing" xmlns:wp="http://schemas.openxmlformats.org/drawingml/2006/wordprocessingDrawing" xmlns:w10="urn:schemas-microsoft-com:office:word" xmlns:w="http://schemas.openxmlformats.org/wordprocessingml/2006/main" xmlns:w14="http://schemas.microsoft.com/office/word/2010/wordml" xmlns:w15="http://schemas.microsoft.com/office/word/2012/wordml" xmlns:w16cex="http://schemas.microsoft.com/office/word/2018/wordml/cex" xmlns:w16cid="http://schemas.microsoft.com/office/word/2016/wordml/cid" xmlns:w16="http://schemas.microsoft.com/office/word/2018/wordml" xmlns:w16du="http://schemas.microsoft.com/office/word/2023/wordml/word16du" xmlns:w16sdtdh="http://schemas.microsoft.com/office/word/2020/wordml/sdtdatahash" xmlns:w16sdtfl="http://schemas.microsoft.com/office/word/2024/wordml/sdtformatlock" xmlns:w16se="http://schemas.microsoft.com/office/word/2015/wordml/symex" xmlns:wpg="http://schemas.microsoft.com/office/word/2010/wordprocessingGroup" xmlns:wpi="http://schemas.microsoft.com/office/word/2010/wordprocessingInk" xmlns:wne="http://schemas.microsoft.com/office/word/2006/wordml" xmlns:wps="http://schemas.microsoft.com/office/word/2010/wordprocessingShape" mc:Ignorable="w14 w15 w16se w16cid w16 w16cex w16sdtdh w16sdtfl w16du wp14">
   <w:p>
     <w:pPr>
       <w:pStyle w:val="Header"/>
@@ -5711,7 +5646,7 @@
 </file>
 
 <file path=word/numbering.xml><?xml version="1.0" encoding="utf-8"?>
-<w:numbering xmlns:wpc="http://schemas.microsoft.com/office/word/2010/wordprocessingCanvas" xmlns:cx="http://schemas.microsoft.com/office/drawing/2014/chartex" xmlns:cx1="http://schemas.microsoft.com/office/drawing/2015/9/8/chartex" xmlns:cx2="http://schemas.microsoft.com/office/drawing/2015/10/21/chartex" xmlns:cx3="http://schemas.microsoft.com/office/drawing/2016/5/9/chartex" xmlns:cx4="http://schemas.microsoft.com/office/drawing/2016/5/10/chartex" xmlns:cx5="http://schemas.microsoft.com/office/drawing/2016/5/11/chartex" xmlns:cx6="http://schemas.microsoft.com/office/drawing/2016/5/12/chartex" xmlns:cx7="http://schemas.microsoft.com/office/drawing/2016/5/13/chartex" xmlns:cx8="http://schemas.microsoft.com/office/drawing/2016/5/14/chartex" xmlns:mc="http://schemas.openxmlformats.org/markup-compatibility/2006" xmlns:aink="http://schemas.microsoft.com/office/drawing/2016/ink" xmlns:am3d="http://schemas.microsoft.com/office/drawing/2017/model3d" xmlns:o="urn:schemas-microsoft-com:office:office" xmlns:oel="http://schemas.microsoft.com/office/2019/extlst" xmlns:r="http://schemas.openxmlformats.org/officeDocument/2006/relationships" xmlns:m="http://schemas.openxmlformats.org/officeDocument/2006/math" xmlns:v="urn:schemas-microsoft-com:vml" xmlns:wp14="http://schemas.microsoft.com/office/word/2010/wordprocessingDrawing" xmlns:wp="http://schemas.openxmlformats.org/drawingml/2006/wordprocessingDrawing" xmlns:w10="urn:schemas-microsoft-com:office:word" xmlns:w="http://schemas.openxmlformats.org/wordprocessingml/2006/main" xmlns:w14="http://schemas.microsoft.com/office/word/2010/wordml" xmlns:w15="http://schemas.microsoft.com/office/word/2012/wordml" xmlns:w16cex="http://schemas.microsoft.com/office/word/2018/wordml/cex" xmlns:w16cid="http://schemas.microsoft.com/office/word/2016/wordml/cid" xmlns:w16="http://schemas.microsoft.com/office/word/2018/wordml" xmlns:w16sdtdh="http://schemas.microsoft.com/office/word/2020/wordml/sdtdatahash" xmlns:w16se="http://schemas.microsoft.com/office/word/2015/wordml/symex" xmlns:wpg="http://schemas.microsoft.com/office/word/2010/wordprocessingGroup" xmlns:wpi="http://schemas.microsoft.com/office/word/2010/wordprocessingInk" xmlns:wne="http://schemas.microsoft.com/office/word/2006/wordml" xmlns:wps="http://schemas.microsoft.com/office/word/2010/wordprocessingShape" mc:Ignorable="w14 w15 w16se w16cid w16 w16cex w16sdtdh wp14">
+<w:numbering xmlns:wpc="http://schemas.microsoft.com/office/word/2010/wordprocessingCanvas" xmlns:cx="http://schemas.microsoft.com/office/drawing/2014/chartex" xmlns:cx1="http://schemas.microsoft.com/office/drawing/2015/9/8/chartex" xmlns:cx2="http://schemas.microsoft.com/office/drawing/2015/10/21/chartex" xmlns:cx3="http://schemas.microsoft.com/office/drawing/2016/5/9/chartex" xmlns:cx4="http://schemas.microsoft.com/office/drawing/2016/5/10/chartex" xmlns:cx5="http://schemas.microsoft.com/office/drawing/2016/5/11/chartex" xmlns:cx6="http://schemas.microsoft.com/office/drawing/2016/5/12/chartex" xmlns:cx7="http://schemas.microsoft.com/office/drawing/2016/5/13/chartex" xmlns:cx8="http://schemas.microsoft.com/office/drawing/2016/5/14/chartex" xmlns:mc="http://schemas.openxmlformats.org/markup-compatibility/2006" xmlns:aink="http://schemas.microsoft.com/office/drawing/2016/ink" xmlns:am3d="http://schemas.microsoft.com/office/drawing/2017/model3d" xmlns:o="urn:schemas-microsoft-com:office:office" xmlns:oel="http://schemas.microsoft.com/office/2019/extlst" xmlns:r="http://schemas.openxmlformats.org/officeDocument/2006/relationships" xmlns:m="http://schemas.openxmlformats.org/officeDocument/2006/math" xmlns:v="urn:schemas-microsoft-com:vml" xmlns:wp14="http://schemas.microsoft.com/office/word/2010/wordprocessingDrawing" xmlns:wp="http://schemas.openxmlformats.org/drawingml/2006/wordprocessingDrawing" xmlns:w10="urn:schemas-microsoft-com:office:word" xmlns:w="http://schemas.openxmlformats.org/wordprocessingml/2006/main" xmlns:w14="http://schemas.microsoft.com/office/word/2010/wordml" xmlns:w15="http://schemas.microsoft.com/office/word/2012/wordml" xmlns:w16cex="http://schemas.microsoft.com/office/word/2018/wordml/cex" xmlns:w16cid="http://schemas.microsoft.com/office/word/2016/wordml/cid" xmlns:w16="http://schemas.microsoft.com/office/word/2018/wordml" xmlns:w16du="http://schemas.microsoft.com/office/word/2023/wordml/word16du" xmlns:w16sdtdh="http://schemas.microsoft.com/office/word/2020/wordml/sdtdatahash" xmlns:w16sdtfl="http://schemas.microsoft.com/office/word/2024/wordml/sdtformatlock" xmlns:w16se="http://schemas.microsoft.com/office/word/2015/wordml/symex" xmlns:wpg="http://schemas.microsoft.com/office/word/2010/wordprocessingGroup" xmlns:wpi="http://schemas.microsoft.com/office/word/2010/wordprocessingInk" xmlns:wne="http://schemas.microsoft.com/office/word/2006/wordml" xmlns:wps="http://schemas.microsoft.com/office/word/2010/wordprocessingShape" mc:Ignorable="w14 w15 w16se w16cid w16 w16cex w16sdtdh w16sdtfl w16du wp14">
   <w:abstractNum w:abstractNumId="0" w15:restartNumberingAfterBreak="0">
     <w:nsid w:val="071427D5"/>
     <w:multiLevelType w:val="multilevel"/>
@@ -6768,7 +6703,7 @@
 </file>
 
 <file path=word/styles.xml><?xml version="1.0" encoding="utf-8"?>
-<w:styles xmlns:mc="http://schemas.openxmlformats.org/markup-compatibility/2006" xmlns:r="http://schemas.openxmlformats.org/officeDocument/2006/relationships" xmlns:w="http://schemas.openxmlformats.org/wordprocessingml/2006/main" xmlns:w14="http://schemas.microsoft.com/office/word/2010/wordml" xmlns:w15="http://schemas.microsoft.com/office/word/2012/wordml" xmlns:w16cex="http://schemas.microsoft.com/office/word/2018/wordml/cex" xmlns:w16cid="http://schemas.microsoft.com/office/word/2016/wordml/cid" xmlns:w16="http://schemas.microsoft.com/office/word/2018/wordml" xmlns:w16sdtdh="http://schemas.microsoft.com/office/word/2020/wordml/sdtdatahash" xmlns:w16se="http://schemas.microsoft.com/office/word/2015/wordml/symex" mc:Ignorable="w14 w15 w16se w16cid w16 w16cex w16sdtdh">
+<w:styles xmlns:mc="http://schemas.openxmlformats.org/markup-compatibility/2006" xmlns:r="http://schemas.openxmlformats.org/officeDocument/2006/relationships" xmlns:w="http://schemas.openxmlformats.org/wordprocessingml/2006/main" xmlns:w14="http://schemas.microsoft.com/office/word/2010/wordml" xmlns:w15="http://schemas.microsoft.com/office/word/2012/wordml" xmlns:w16cex="http://schemas.microsoft.com/office/word/2018/wordml/cex" xmlns:w16cid="http://schemas.microsoft.com/office/word/2016/wordml/cid" xmlns:w16="http://schemas.microsoft.com/office/word/2018/wordml" xmlns:w16du="http://schemas.microsoft.com/office/word/2023/wordml/word16du" xmlns:w16sdtdh="http://schemas.microsoft.com/office/word/2020/wordml/sdtdatahash" xmlns:w16sdtfl="http://schemas.microsoft.com/office/word/2024/wordml/sdtformatlock" xmlns:w16se="http://schemas.microsoft.com/office/word/2015/wordml/symex" mc:Ignorable="w14 w15 w16se w16cid w16 w16cex w16sdtdh w16sdtfl w16du">
   <w:docDefaults>
     <w:rPrDefault>
       <w:rPr>
@@ -7175,6 +7110,7 @@
   <w:style w:type="character" w:default="1" w:styleId="DefaultParagraphFont">
     <w:name w:val="Default Paragraph Font"/>
     <w:uiPriority w:val="1"/>
+    <w:semiHidden/>
     <w:unhideWhenUsed/>
   </w:style>
   <w:style w:type="table" w:default="1" w:styleId="TableNormal">

</xml_diff>